<commit_message>
possibly final documentation update
</commit_message>
<xml_diff>
--- a/documentation/13_Dimitrios Georgousis_Gabriel Paic - documentation.docx
+++ b/documentation/13_Dimitrios Georgousis_Gabriel Paic - documentation.docx
@@ -121,31 +121,29 @@
         </w:rPr>
         <w:t>Dimitrios Georgousis</w:t>
       </w:r>
-    </w:p>
-    <w:p>
-      <w:pPr>
-        <w:jc w:val="center"/>
+      <w:r>
         <w:rPr>
           <w:sz w:val="36"/>
           <w:szCs w:val="36"/>
         </w:rPr>
-      </w:pPr>
-      <w:r>
+        <w:t>, K-7729</w:t>
+      </w:r>
+    </w:p>
+    <w:p>
+      <w:pPr>
+        <w:jc w:val="center"/>
         <w:rPr>
           <w:sz w:val="36"/>
           <w:szCs w:val="36"/>
         </w:rPr>
-        <w:t xml:space="preserve">Gabriel </w:t>
-      </w:r>
-      <w:proofErr w:type="spellStart"/>
+      </w:pPr>
       <w:r>
         <w:rPr>
           <w:sz w:val="36"/>
           <w:szCs w:val="36"/>
         </w:rPr>
-        <w:t>Paic</w:t>
-      </w:r>
-      <w:proofErr w:type="spellEnd"/>
+        <w:t>Gabriel Paic</w:t>
+      </w:r>
     </w:p>
     <w:p>
       <w:pPr>
@@ -290,13 +288,8 @@
     </w:p>
     <w:p/>
     <w:p>
-      <w:proofErr w:type="gramStart"/>
-      <w:r>
-        <w:t>It should be pointed out that from</w:t>
-      </w:r>
-      <w:proofErr w:type="gramEnd"/>
-      <w:r>
-        <w:t xml:space="preserve"> now on ‘Server’ and ‘Node’ are going to be used to refer to the same entities in our Distributed Shared Memory System.</w:t>
+      <w:r>
+        <w:t>It should be pointed out that from now on ‘Server’ and ‘Node’ are going to be used to refer to the same entities in our Distributed Shared Memory System.</w:t>
       </w:r>
     </w:p>
     <w:p>
@@ -385,16 +378,11 @@
             <w:tcW w:w="3005" w:type="dxa"/>
           </w:tcPr>
           <w:p>
-            <w:proofErr w:type="gramStart"/>
             <w:r>
               <w:t>connect</w:t>
             </w:r>
             <w:r>
-              <w:t>(</w:t>
-            </w:r>
-            <w:proofErr w:type="gramEnd"/>
-            <w:r>
-              <w:t>)</w:t>
+              <w:t>()</w:t>
             </w:r>
           </w:p>
         </w:tc>
@@ -404,15 +392,7 @@
           </w:tcPr>
           <w:p>
             <w:r>
-              <w:t>Connects to the server with a specific &lt;</w:t>
-            </w:r>
-            <w:proofErr w:type="spellStart"/>
-            <w:r>
-              <w:t>server_address</w:t>
-            </w:r>
-            <w:proofErr w:type="spellEnd"/>
-            <w:r>
-              <w:t>&gt;</w:t>
+              <w:t>Connects to the server with a specific &lt;server_address&gt;</w:t>
             </w:r>
           </w:p>
         </w:tc>
@@ -433,16 +413,11 @@
             <w:tcW w:w="3005" w:type="dxa"/>
           </w:tcPr>
           <w:p>
-            <w:proofErr w:type="gramStart"/>
             <w:r>
               <w:t>disconnect</w:t>
             </w:r>
             <w:r>
-              <w:t>(</w:t>
-            </w:r>
-            <w:proofErr w:type="gramEnd"/>
-            <w:r>
-              <w:t>)</w:t>
+              <w:t>()</w:t>
             </w:r>
           </w:p>
         </w:tc>
@@ -461,11 +436,9 @@
             <w:tcW w:w="3006" w:type="dxa"/>
           </w:tcPr>
           <w:p>
-            <w:proofErr w:type="gramStart"/>
             <w:r>
               <w:t>{ “</w:t>
             </w:r>
-            <w:proofErr w:type="gramEnd"/>
             <w:r>
               <w:t>status</w:t>
             </w:r>
@@ -481,16 +454,11 @@
             <w:tcW w:w="3005" w:type="dxa"/>
           </w:tcPr>
           <w:p>
-            <w:proofErr w:type="gramStart"/>
             <w:r>
               <w:t>read</w:t>
             </w:r>
             <w:r>
-              <w:t>(</w:t>
-            </w:r>
-            <w:proofErr w:type="gramEnd"/>
-            <w:r>
-              <w:t>)</w:t>
+              <w:t>()</w:t>
             </w:r>
           </w:p>
         </w:tc>
@@ -500,15 +468,7 @@
           </w:tcPr>
           <w:p>
             <w:r>
-              <w:t>Reads from a specific &lt;</w:t>
-            </w:r>
-            <w:proofErr w:type="spellStart"/>
-            <w:r>
-              <w:t>memory_address</w:t>
-            </w:r>
-            <w:proofErr w:type="spellEnd"/>
-            <w:r>
-              <w:t>&gt; in the system</w:t>
+              <w:t>Reads from a specific &lt;memory_address&gt; in the system</w:t>
             </w:r>
           </w:p>
         </w:tc>
@@ -517,37 +477,8 @@
             <w:tcW w:w="3006" w:type="dxa"/>
           </w:tcPr>
           <w:p>
-            <w:proofErr w:type="gramStart"/>
             <w:r>
-              <w:t>{ “</w:t>
-            </w:r>
-            <w:proofErr w:type="gramEnd"/>
-            <w:r>
-              <w:t>status”: num, “message”: str, “data”: obj, “</w:t>
-            </w:r>
-            <w:proofErr w:type="spellStart"/>
-            <w:r>
-              <w:t>istatus</w:t>
-            </w:r>
-            <w:proofErr w:type="spellEnd"/>
-            <w:r>
-              <w:t>”: str, “</w:t>
-            </w:r>
-            <w:proofErr w:type="spellStart"/>
-            <w:r>
-              <w:t>wtag</w:t>
-            </w:r>
-            <w:proofErr w:type="spellEnd"/>
-            <w:r>
-              <w:t>”: num, “</w:t>
-            </w:r>
-            <w:proofErr w:type="spellStart"/>
-            <w:r>
-              <w:t>ltag</w:t>
-            </w:r>
-            <w:proofErr w:type="spellEnd"/>
-            <w:r>
-              <w:t>”: num }</w:t>
+              <w:t>{ “status”: num, “message”: str, “data”: obj, “istatus”: str, “wtag”: num, “ltag”: num }</w:t>
             </w:r>
           </w:p>
         </w:tc>
@@ -558,16 +489,11 @@
             <w:tcW w:w="3005" w:type="dxa"/>
           </w:tcPr>
           <w:p>
-            <w:proofErr w:type="gramStart"/>
             <w:r>
               <w:t>write</w:t>
             </w:r>
             <w:r>
-              <w:t>(</w:t>
-            </w:r>
-            <w:proofErr w:type="gramEnd"/>
-            <w:r>
-              <w:t>)</w:t>
+              <w:t>()</w:t>
             </w:r>
           </w:p>
         </w:tc>
@@ -577,15 +503,7 @@
           </w:tcPr>
           <w:p>
             <w:r>
-              <w:t>Writes to a specific &lt;</w:t>
-            </w:r>
-            <w:proofErr w:type="spellStart"/>
-            <w:r>
-              <w:t>memory_address</w:t>
-            </w:r>
-            <w:proofErr w:type="spellEnd"/>
-            <w:r>
-              <w:t>&gt; in the system</w:t>
+              <w:t>Writes to a specific &lt;memory_address&gt; in the system</w:t>
             </w:r>
           </w:p>
         </w:tc>
@@ -595,13 +513,8 @@
           </w:tcPr>
           <w:p>
             <w:r>
-              <w:t xml:space="preserve">{“status”: num, “message”: </w:t>
+              <w:t>{“status”: num, “message”: str }</w:t>
             </w:r>
-            <w:proofErr w:type="gramStart"/>
-            <w:r>
-              <w:t>str }</w:t>
-            </w:r>
-            <w:proofErr w:type="gramEnd"/>
           </w:p>
         </w:tc>
       </w:tr>
@@ -624,13 +537,8 @@
             <w:tcW w:w="3005" w:type="dxa"/>
           </w:tcPr>
           <w:p>
-            <w:proofErr w:type="gramStart"/>
             <w:r>
-              <w:t>lock(</w:t>
-            </w:r>
-            <w:proofErr w:type="gramEnd"/>
-            <w:r>
-              <w:t>)</w:t>
+              <w:t>lock()</w:t>
             </w:r>
           </w:p>
         </w:tc>
@@ -640,31 +548,7 @@
           </w:tcPr>
           <w:p>
             <w:r>
-              <w:t xml:space="preserve">Performs an </w:t>
-            </w:r>
-            <w:proofErr w:type="spellStart"/>
-            <w:r>
-              <w:t>acquire_</w:t>
-            </w:r>
-            <w:proofErr w:type="gramStart"/>
-            <w:r>
-              <w:t>lock</w:t>
-            </w:r>
-            <w:proofErr w:type="spellEnd"/>
-            <w:r>
-              <w:t>(</w:t>
-            </w:r>
-            <w:proofErr w:type="gramEnd"/>
-            <w:r>
-              <w:t>) operation on the lock protecting a specific &lt;</w:t>
-            </w:r>
-            <w:proofErr w:type="spellStart"/>
-            <w:r>
-              <w:t>memory_address</w:t>
-            </w:r>
-            <w:proofErr w:type="spellEnd"/>
-            <w:r>
-              <w:t>&gt;</w:t>
+              <w:t>Performs an acquire_lock() operation on the lock protecting a specific &lt;memory_address&gt;</w:t>
             </w:r>
           </w:p>
         </w:tc>
@@ -674,45 +558,8 @@
           </w:tcPr>
           <w:p>
             <w:r>
-              <w:t>{“status”: num, “message”: str, “</w:t>
+              <w:t>{“status”: num, “message”: str, “ret_val”: boolean, “ltag”: str, “wtag”: str }</w:t>
             </w:r>
-            <w:proofErr w:type="spellStart"/>
-            <w:r>
-              <w:t>ret_val</w:t>
-            </w:r>
-            <w:proofErr w:type="spellEnd"/>
-            <w:r>
-              <w:t xml:space="preserve">”: </w:t>
-            </w:r>
-            <w:proofErr w:type="spellStart"/>
-            <w:r>
-              <w:t>boolean</w:t>
-            </w:r>
-            <w:proofErr w:type="spellEnd"/>
-            <w:r>
-              <w:t>, “</w:t>
-            </w:r>
-            <w:proofErr w:type="spellStart"/>
-            <w:r>
-              <w:t>ltag</w:t>
-            </w:r>
-            <w:proofErr w:type="spellEnd"/>
-            <w:r>
-              <w:t>”: str, “</w:t>
-            </w:r>
-            <w:proofErr w:type="spellStart"/>
-            <w:r>
-              <w:t>wtag</w:t>
-            </w:r>
-            <w:proofErr w:type="spellEnd"/>
-            <w:r>
-              <w:t xml:space="preserve">”: </w:t>
-            </w:r>
-            <w:proofErr w:type="gramStart"/>
-            <w:r>
-              <w:t>str }</w:t>
-            </w:r>
-            <w:proofErr w:type="gramEnd"/>
           </w:p>
         </w:tc>
       </w:tr>
@@ -722,13 +569,8 @@
             <w:tcW w:w="3005" w:type="dxa"/>
           </w:tcPr>
           <w:p>
-            <w:proofErr w:type="gramStart"/>
             <w:r>
-              <w:t>unlock(</w:t>
-            </w:r>
-            <w:proofErr w:type="gramEnd"/>
-            <w:r>
-              <w:t>)</w:t>
+              <w:t>unlock()</w:t>
             </w:r>
           </w:p>
         </w:tc>
@@ -738,31 +580,7 @@
           </w:tcPr>
           <w:p>
             <w:r>
-              <w:t xml:space="preserve">Performs a </w:t>
-            </w:r>
-            <w:proofErr w:type="spellStart"/>
-            <w:r>
-              <w:t>release_</w:t>
-            </w:r>
-            <w:proofErr w:type="gramStart"/>
-            <w:r>
-              <w:t>lock</w:t>
-            </w:r>
-            <w:proofErr w:type="spellEnd"/>
-            <w:r>
-              <w:t>(</w:t>
-            </w:r>
-            <w:proofErr w:type="gramEnd"/>
-            <w:r>
-              <w:t>) operation on the lock protecting a specific &lt;</w:t>
-            </w:r>
-            <w:proofErr w:type="spellStart"/>
-            <w:r>
-              <w:t>memory_address</w:t>
-            </w:r>
-            <w:proofErr w:type="spellEnd"/>
-            <w:r>
-              <w:t>&gt;</w:t>
+              <w:t>Performs a release_lock() operation on the lock protecting a specific &lt;memory_address&gt;</w:t>
             </w:r>
           </w:p>
         </w:tc>
@@ -772,45 +590,8 @@
           </w:tcPr>
           <w:p>
             <w:r>
-              <w:t>{“status”: num, “message”: str, “</w:t>
+              <w:t>{“status”: num, “message”: str, “ret_val”: boolean, “ltag”: str, “wtag”: str }</w:t>
             </w:r>
-            <w:proofErr w:type="spellStart"/>
-            <w:r>
-              <w:t>ret_val</w:t>
-            </w:r>
-            <w:proofErr w:type="spellEnd"/>
-            <w:r>
-              <w:t xml:space="preserve">”: </w:t>
-            </w:r>
-            <w:proofErr w:type="spellStart"/>
-            <w:r>
-              <w:t>boolean</w:t>
-            </w:r>
-            <w:proofErr w:type="spellEnd"/>
-            <w:r>
-              <w:t>, “</w:t>
-            </w:r>
-            <w:proofErr w:type="spellStart"/>
-            <w:r>
-              <w:t>ltag</w:t>
-            </w:r>
-            <w:proofErr w:type="spellEnd"/>
-            <w:r>
-              <w:t>”: str, “</w:t>
-            </w:r>
-            <w:proofErr w:type="spellStart"/>
-            <w:r>
-              <w:t>wtag</w:t>
-            </w:r>
-            <w:proofErr w:type="spellEnd"/>
-            <w:r>
-              <w:t xml:space="preserve">”: </w:t>
-            </w:r>
-            <w:proofErr w:type="gramStart"/>
-            <w:r>
-              <w:t>str }</w:t>
-            </w:r>
-            <w:proofErr w:type="gramEnd"/>
           </w:p>
         </w:tc>
       </w:tr>
@@ -820,18 +601,8 @@
             <w:tcW w:w="3005" w:type="dxa"/>
           </w:tcPr>
           <w:p>
-            <w:proofErr w:type="spellStart"/>
-            <w:proofErr w:type="gramStart"/>
             <w:r>
-              <w:t>dumpcache</w:t>
-            </w:r>
-            <w:proofErr w:type="spellEnd"/>
-            <w:r>
-              <w:t>(</w:t>
-            </w:r>
-            <w:proofErr w:type="gramEnd"/>
-            <w:r>
-              <w:t>)</w:t>
+              <w:t>dumpcache()</w:t>
             </w:r>
           </w:p>
         </w:tc>
@@ -854,13 +625,8 @@
           </w:tcPr>
           <w:p>
             <w:r>
-              <w:t xml:space="preserve">{“status”: num, “message”: str, “cache”: </w:t>
+              <w:t>{“status”: num, “message”: str, “cache”: list }</w:t>
             </w:r>
-            <w:proofErr w:type="gramStart"/>
-            <w:r>
-              <w:t>list }</w:t>
-            </w:r>
-            <w:proofErr w:type="gramEnd"/>
           </w:p>
         </w:tc>
       </w:tr>
@@ -903,15 +669,7 @@
         </w:numPr>
       </w:pPr>
       <w:r>
-        <w:t>“</w:t>
-      </w:r>
-      <w:proofErr w:type="spellStart"/>
-      <w:r>
-        <w:t>wtag</w:t>
-      </w:r>
-      <w:proofErr w:type="spellEnd"/>
-      <w:r>
-        <w:t>”: is the last write tag, a timestamp of the last time something was written to that address</w:t>
+        <w:t>“wtag”: is the last write tag, a timestamp of the last time something was written to that address</w:t>
       </w:r>
     </w:p>
     <w:p>
@@ -923,15 +681,7 @@
         </w:numPr>
       </w:pPr>
       <w:r>
-        <w:t>“</w:t>
-      </w:r>
-      <w:proofErr w:type="spellStart"/>
-      <w:r>
-        <w:t>ltag</w:t>
-      </w:r>
-      <w:proofErr w:type="spellEnd"/>
-      <w:r>
-        <w:t>”: is the last lock tag, a timestamp of the last time that lock was used</w:t>
+        <w:t>“ltag”: is the last lock tag, a timestamp of the last time that lock was used</w:t>
       </w:r>
     </w:p>
     <w:p>
@@ -955,23 +705,7 @@
         </w:numPr>
       </w:pPr>
       <w:r>
-        <w:t>“</w:t>
-      </w:r>
-      <w:proofErr w:type="spellStart"/>
-      <w:r>
-        <w:t>istatus</w:t>
-      </w:r>
-      <w:proofErr w:type="spellEnd"/>
-      <w:r>
-        <w:t>”: status of the data item in a specific &lt;</w:t>
-      </w:r>
-      <w:proofErr w:type="spellStart"/>
-      <w:r>
-        <w:t>memory_address</w:t>
-      </w:r>
-      <w:proofErr w:type="spellEnd"/>
-      <w:r>
-        <w:t xml:space="preserve">&gt;. It is either “E”: exclusively owned by its host server, or “S”: shared between the host and other </w:t>
+        <w:t xml:space="preserve">“istatus”: status of the data item in a specific &lt;memory_address&gt;. It is either “E”: exclusively owned by its host server, or “S”: shared between the host and other </w:t>
       </w:r>
       <w:r>
         <w:t>S</w:t>
@@ -989,20 +723,7 @@
         </w:numPr>
       </w:pPr>
       <w:r>
-        <w:t>“</w:t>
-      </w:r>
-      <w:proofErr w:type="spellStart"/>
-      <w:proofErr w:type="gramStart"/>
-      <w:r>
-        <w:t>ret</w:t>
-      </w:r>
-      <w:proofErr w:type="gramEnd"/>
-      <w:r>
-        <w:t>_val</w:t>
-      </w:r>
-      <w:proofErr w:type="spellEnd"/>
-      <w:r>
-        <w:t>”: indicates if our operation managed to lock (or unlock) a given lock</w:t>
+        <w:t>“ret_val”: indicates if our operation managed to lock (or unlock) a given lock</w:t>
       </w:r>
     </w:p>
     <w:p>
@@ -1028,16 +749,11 @@
       <w:r>
         <w:t xml:space="preserve"> one user type that </w:t>
       </w:r>
-      <w:proofErr w:type="gramStart"/>
       <w:r>
         <w:t>is</w:t>
       </w:r>
       <w:r>
-        <w:t xml:space="preserve"> able to</w:t>
-      </w:r>
-      <w:proofErr w:type="gramEnd"/>
-      <w:r>
-        <w:t xml:space="preserve"> perform all operations on it. </w:t>
+        <w:t xml:space="preserve"> able to perform all operations on it. </w:t>
       </w:r>
       <w:r>
         <w:t>The above interfaces are provided as simple programs that take input/give output to the console.</w:t>
@@ -1101,26 +817,10 @@
     </w:p>
     <w:p>
       <w:r>
-        <w:t>We deploy 3 Servers (Nodes) intending to showcase the functionality of the copy holder chain of memory items (data corresponding to a specific &lt;</w:t>
-      </w:r>
-      <w:proofErr w:type="spellStart"/>
-      <w:r>
-        <w:t>memory_address</w:t>
-      </w:r>
-      <w:proofErr w:type="spellEnd"/>
-      <w:r>
-        <w:t>&gt; in the system)</w:t>
-      </w:r>
-      <w:r>
-        <w:t xml:space="preserve">. If we had only 2 </w:t>
-      </w:r>
-      <w:proofErr w:type="gramStart"/>
-      <w:r>
-        <w:t>Servers</w:t>
-      </w:r>
-      <w:proofErr w:type="gramEnd"/>
-      <w:r>
-        <w:t xml:space="preserve"> then the copy holder chain would be trivial.</w:t>
+        <w:t>We deploy 3 Servers (Nodes) intending to showcase the functionality of the copy holder chain of memory items (data corresponding to a specific &lt;memory_address&gt; in the system)</w:t>
+      </w:r>
+      <w:r>
+        <w:t>. If we had only 2 Servers then the copy holder chain would be trivial.</w:t>
       </w:r>
       <w:r>
         <w:t xml:space="preserve"> We deploy servers such that memory addresses are from 0 to 299 and each server has 100 addresses. In other words:</w:t>
@@ -1164,15 +864,7 @@
     </w:p>
     <w:p>
       <w:r>
-        <w:t xml:space="preserve">The addresses and ports used by servers are statically known and included in a </w:t>
-      </w:r>
-      <w:proofErr w:type="gramStart"/>
-      <w:r>
-        <w:t>`.env</w:t>
-      </w:r>
-      <w:proofErr w:type="gramEnd"/>
-      <w:r>
-        <w:t>` file of environment variables. A user acting as an administrator manually puts up the Servers on their respective internet addresses and then the System is ready for Clients.</w:t>
+        <w:t>The addresses and ports used by servers are statically known and included in a `.env` file of environment variables. A user acting as an administrator manually puts up the Servers on their respective internet addresses and then the System is ready for Clients.</w:t>
       </w:r>
     </w:p>
     <w:p>
@@ -1237,21 +929,7 @@
         <w:rPr>
           <w:lang w:val="en-US"/>
         </w:rPr>
-        <w:t xml:space="preserve">Client: A user interface that uses the interface provided by the `ClientLogic` component. A client may be one of our Python clients, Java clients or a Python </w:t>
-      </w:r>
-      <w:proofErr w:type="spellStart"/>
-      <w:r>
-        <w:rPr>
-          <w:lang w:val="en-US"/>
-        </w:rPr>
-        <w:t>ClientWrapper</w:t>
-      </w:r>
-      <w:proofErr w:type="spellEnd"/>
-      <w:r>
-        <w:rPr>
-          <w:lang w:val="en-US"/>
-        </w:rPr>
-        <w:t xml:space="preserve"> which allows users to use either Python or Java through a Python module.</w:t>
+        <w:t>Client: A user interface that uses the interface provided by the `ClientLogic` component. A client may be one of our Python clients, Java clients or a Python ClientWrapper which allows users to use either Python or Java through a Python module.</w:t>
       </w:r>
     </w:p>
     <w:p>
@@ -1301,19 +979,11 @@
           <w:lang w:val="en-US"/>
         </w:rPr>
       </w:pPr>
-      <w:proofErr w:type="spellStart"/>
       <w:r>
         <w:rPr>
           <w:lang w:val="en-US"/>
         </w:rPr>
-        <w:t>LockItem</w:t>
-      </w:r>
-      <w:proofErr w:type="spellEnd"/>
-      <w:r>
-        <w:rPr>
-          <w:lang w:val="en-US"/>
-        </w:rPr>
-        <w:t>: a component that provides a locking abstraction to be used for managing memory accesses consistently.</w:t>
+        <w:t>LockItem: a component that provides a locking abstraction to be used for managing memory accesses consistently.</w:t>
       </w:r>
     </w:p>
     <w:p>
@@ -1327,33 +997,11 @@
           <w:lang w:val="en-US"/>
         </w:rPr>
       </w:pPr>
-      <w:proofErr w:type="spellStart"/>
       <w:r>
         <w:rPr>
           <w:lang w:val="en-US"/>
         </w:rPr>
-        <w:t>MemoryManager</w:t>
-      </w:r>
-      <w:proofErr w:type="spellEnd"/>
-      <w:r>
-        <w:rPr>
-          <w:lang w:val="en-US"/>
-        </w:rPr>
-        <w:t xml:space="preserve">: a component that manages the operations performed on the main memory of a Node. </w:t>
-      </w:r>
-      <w:proofErr w:type="gramStart"/>
-      <w:r>
-        <w:rPr>
-          <w:lang w:val="en-US"/>
-        </w:rPr>
-        <w:t>It,</w:t>
-      </w:r>
-      <w:proofErr w:type="gramEnd"/>
-      <w:r>
-        <w:rPr>
-          <w:lang w:val="en-US"/>
-        </w:rPr>
-        <w:t xml:space="preserve"> also, implements the synchronization logic providing appropriate locking for its data items (MemoryItem components).</w:t>
+        <w:t>MemoryManager: a component that manages the operations performed on the main memory of a Node. It, also, implements the synchronization logic providing appropriate locking for its data items (MemoryItem components).</w:t>
       </w:r>
     </w:p>
     <w:p>
@@ -1378,15 +1026,7 @@
         <w:t xml:space="preserve"> </w:t>
       </w:r>
       <w:r>
-        <w:t xml:space="preserve">a component that manages the functions of the local cache in each Node. It uses a very simple replacement algorithm: if the shared memory has size N </w:t>
-      </w:r>
-      <w:proofErr w:type="spellStart"/>
-      <w:r>
-        <w:t>memoryItems</w:t>
-      </w:r>
-      <w:proofErr w:type="spellEnd"/>
-      <w:r>
-        <w:t xml:space="preserve"> then memory address M is matched with position M mod N in the cache.</w:t>
+        <w:t>a component that manages the functions of the local cache in each Node. It uses a very simple replacement algorithm: if the shared memory has size N memoryItems then memory address M is matched with position M mod N in the cache.</w:t>
       </w:r>
     </w:p>
     <w:p>
@@ -1440,49 +1080,7 @@
         <w:rPr>
           <w:lang w:val="en-US"/>
         </w:rPr>
-        <w:t xml:space="preserve">Communication: message passing and data sharing between Nodes and Clients is done using TCP sockets. When a message M is to be sent. The sender first sends a message of fixed size (HEADER_LENGTH) which informs the receiver about the actual size of M, then M is sent. Messages are in JSON format. We already showcased the types of messages returned by Servers, so now we will show the messages sent from Clients </w:t>
-      </w:r>
-      <w:proofErr w:type="gramStart"/>
-      <w:r>
-        <w:rPr>
-          <w:lang w:val="en-US"/>
-        </w:rPr>
-        <w:t>to  Servers</w:t>
-      </w:r>
-      <w:proofErr w:type="gramEnd"/>
-      <w:r>
-        <w:rPr>
-          <w:lang w:val="en-US"/>
-        </w:rPr>
-        <w:t>: {“type”: str, “</w:t>
-      </w:r>
-      <w:proofErr w:type="spellStart"/>
-      <w:r>
-        <w:rPr>
-          <w:lang w:val="en-US"/>
-        </w:rPr>
-        <w:t>args</w:t>
-      </w:r>
-      <w:proofErr w:type="spellEnd"/>
-      <w:r>
-        <w:rPr>
-          <w:lang w:val="en-US"/>
-        </w:rPr>
-        <w:t>”: list }. “type” informs the server of what operation to perform and “</w:t>
-      </w:r>
-      <w:proofErr w:type="spellStart"/>
-      <w:r>
-        <w:rPr>
-          <w:lang w:val="en-US"/>
-        </w:rPr>
-        <w:t>args</w:t>
-      </w:r>
-      <w:proofErr w:type="spellEnd"/>
-      <w:r>
-        <w:rPr>
-          <w:lang w:val="en-US"/>
-        </w:rPr>
-        <w:t>” (if present) contains the arguments to be passed to that operation.</w:t>
+        <w:t>Communication: message passing and data sharing between Nodes and Clients is done using TCP sockets. When a message M is to be sent. The sender first sends a message of fixed size (HEADER_LENGTH) which informs the receiver about the actual size of M, then M is sent. Messages are in JSON format. We already showcased the types of messages returned by Servers, so now we will show the messages sent from Clients to  Servers: {“type”: str, “args”: list }. “type” informs the server of what operation to perform and “args” (if present) contains the arguments to be passed to that operation.</w:t>
       </w:r>
     </w:p>
     <w:p>
@@ -1561,15 +1159,7 @@
         <w:t>Reads to non-local memory addresses also update the local cache.</w:t>
       </w:r>
       <w:r>
-        <w:t xml:space="preserve"> Reads to non-local memory addresses that are in the cache also contact the host Server of this memory address </w:t>
-      </w:r>
-      <w:proofErr w:type="gramStart"/>
-      <w:r>
-        <w:t>in order to</w:t>
-      </w:r>
-      <w:proofErr w:type="gramEnd"/>
-      <w:r>
-        <w:t xml:space="preserve"> acquire the lock for it.</w:t>
+        <w:t xml:space="preserve"> Reads to non-local memory addresses that are in the cache also contact the host Server of this memory address in order to acquire the lock for it.</w:t>
       </w:r>
     </w:p>
     <w:p>
@@ -1606,31 +1196,7 @@
     </w:p>
     <w:p>
       <w:r>
-        <w:t>The only information retained about state is in the Memory Items held by the Memory Manager and the Shared Memory. Which are the “</w:t>
-      </w:r>
-      <w:proofErr w:type="spellStart"/>
-      <w:r>
-        <w:t>istatus</w:t>
-      </w:r>
-      <w:proofErr w:type="spellEnd"/>
-      <w:r>
-        <w:t>” of an item and the tags “</w:t>
-      </w:r>
-      <w:proofErr w:type="spellStart"/>
-      <w:r>
-        <w:t>wtag</w:t>
-      </w:r>
-      <w:proofErr w:type="spellEnd"/>
-      <w:r>
-        <w:t>” and “</w:t>
-      </w:r>
-      <w:proofErr w:type="spellStart"/>
-      <w:r>
-        <w:t>ltag</w:t>
-      </w:r>
-      <w:proofErr w:type="spellEnd"/>
-      <w:r>
-        <w:t>”. The Memory Manager also retains the copy holder chain. Apart from that</w:t>
+        <w:t>The only information retained about state is in the Memory Items held by the Memory Manager and the Shared Memory. Which are the “istatus” of an item and the tags “wtag” and “ltag”. The Memory Manager also retains the copy holder chain. Apart from that</w:t>
       </w:r>
       <w:r>
         <w:t>,</w:t>
@@ -1735,13 +1301,8 @@
           <w:numId w:val="6"/>
         </w:numPr>
       </w:pPr>
-      <w:proofErr w:type="spellStart"/>
-      <w:r>
-        <w:t>memory_interaction_request</w:t>
-      </w:r>
-      <w:proofErr w:type="spellEnd"/>
-      <w:r>
-        <w:t>: User requests some memory operation (read, write and might cause updates).</w:t>
+      <w:r>
+        <w:t>memory_interaction_request: User requests some memory operation (read, write and might cause updates).</w:t>
       </w:r>
     </w:p>
     <w:p>
@@ -1752,13 +1313,8 @@
           <w:numId w:val="6"/>
         </w:numPr>
       </w:pPr>
-      <w:proofErr w:type="spellStart"/>
-      <w:r>
-        <w:t>memory_consistency</w:t>
-      </w:r>
-      <w:proofErr w:type="spellEnd"/>
-      <w:r>
-        <w:t>: Nodes interact with other nodes to maintain memory consistency between them.</w:t>
+      <w:r>
+        <w:t>memory_consistency: Nodes interact with other nodes to maintain memory consistency between them.</w:t>
       </w:r>
     </w:p>
     <w:p>
@@ -1769,13 +1325,8 @@
           <w:numId w:val="6"/>
         </w:numPr>
       </w:pPr>
-      <w:proofErr w:type="spellStart"/>
-      <w:r>
-        <w:t>has_memory_item</w:t>
-      </w:r>
-      <w:proofErr w:type="spellEnd"/>
-      <w:r>
-        <w:t>: A memory manager controls the behaviour of a specific memory item.</w:t>
+      <w:r>
+        <w:t>has_memory_item: A memory manager controls the behaviour of a specific memory item.</w:t>
       </w:r>
     </w:p>
     <w:p>
@@ -1786,13 +1337,8 @@
           <w:numId w:val="6"/>
         </w:numPr>
       </w:pPr>
-      <w:proofErr w:type="spellStart"/>
-      <w:r>
-        <w:t>has_lock_item</w:t>
-      </w:r>
-      <w:proofErr w:type="spellEnd"/>
-      <w:r>
-        <w:t>: A memory manager has a lock item, which controls locking on a memory item.</w:t>
+      <w:r>
+        <w:t>has_lock_item: A memory manager has a lock item, which controls locking on a memory item.</w:t>
       </w:r>
     </w:p>
     <w:p>
@@ -1803,13 +1349,8 @@
           <w:numId w:val="6"/>
         </w:numPr>
       </w:pPr>
-      <w:proofErr w:type="spellStart"/>
-      <w:r>
-        <w:t>stores_memory_item</w:t>
-      </w:r>
-      <w:proofErr w:type="spellEnd"/>
-      <w:r>
-        <w:t>: Cache memory stores locally memory items obtained from remote Servers.</w:t>
+      <w:r>
+        <w:t>stores_memory_item: Cache memory stores locally memory items obtained from remote Servers.</w:t>
       </w:r>
     </w:p>
     <w:p>
@@ -1855,15 +1396,7 @@
         <w:t xml:space="preserve"> cache</w:t>
       </w:r>
       <w:r>
-        <w:t xml:space="preserve"> operations, since these are the </w:t>
-      </w:r>
-      <w:proofErr w:type="gramStart"/>
-      <w:r>
-        <w:t>main focus</w:t>
-      </w:r>
-      <w:proofErr w:type="gramEnd"/>
-      <w:r>
-        <w:t xml:space="preserve"> of the project.</w:t>
+        <w:t xml:space="preserve"> operations, since these are the main focus of the project.</w:t>
       </w:r>
     </w:p>
     <w:p/>
@@ -2143,14 +1676,6 @@
       <w:pPr>
         <w:rPr>
           <w:noProof/>
-          <w:lang w:val="en-US"/>
-        </w:rPr>
-      </w:pPr>
-    </w:p>
-    <w:p>
-      <w:pPr>
-        <w:rPr>
-          <w:noProof/>
         </w:rPr>
       </w:pPr>
       <w:r>
@@ -2178,96 +1703,40 @@
     </w:p>
     <w:p>
       <w:r>
-        <w:t xml:space="preserve">A few comments on the system. As explained </w:t>
-      </w:r>
-      <w:proofErr w:type="gramStart"/>
-      <w:r>
-        <w:t>read(</w:t>
-      </w:r>
-      <w:proofErr w:type="gramEnd"/>
-      <w:r>
-        <w:t>), write(), lock() and unlock() return a “</w:t>
-      </w:r>
-      <w:proofErr w:type="spellStart"/>
-      <w:r>
-        <w:t>wtag</w:t>
-      </w:r>
-      <w:proofErr w:type="spellEnd"/>
-      <w:r>
-        <w:t>” (last write tag) and an “</w:t>
-      </w:r>
-      <w:proofErr w:type="spellStart"/>
-      <w:r>
-        <w:t>ltag</w:t>
-      </w:r>
-      <w:proofErr w:type="spellEnd"/>
-      <w:r>
-        <w:t xml:space="preserve">” (last lock tag). </w:t>
-      </w:r>
-      <w:r>
-        <w:t>The “</w:t>
-      </w:r>
-      <w:proofErr w:type="spellStart"/>
-      <w:r>
-        <w:t>ltag</w:t>
-      </w:r>
-      <w:proofErr w:type="spellEnd"/>
-      <w:r>
-        <w:t>” is incremented every time a lock is acquired and/or released.</w:t>
-      </w:r>
-      <w:r>
-        <w:t xml:space="preserve"> Thus the “</w:t>
-      </w:r>
-      <w:proofErr w:type="spellStart"/>
-      <w:r>
-        <w:t>wtag</w:t>
-      </w:r>
-      <w:proofErr w:type="spellEnd"/>
-      <w:r>
-        <w:t>” values of a specific memory address enforce a sequence on reads and writes on a specific memory address (although it does not give us a happened-before relation between reads, since all reads between two writes have the same “</w:t>
-      </w:r>
-      <w:proofErr w:type="spellStart"/>
-      <w:r>
-        <w:t>wtag</w:t>
-      </w:r>
-      <w:proofErr w:type="spellEnd"/>
-      <w:r>
-        <w:t>” value).  Since, every time we read or write the lock is acquired and released, the “</w:t>
-      </w:r>
-      <w:proofErr w:type="spellStart"/>
-      <w:r>
-        <w:t>ltag</w:t>
-      </w:r>
-      <w:proofErr w:type="spellEnd"/>
-      <w:r>
-        <w:t>” values of reads and writes enforce an order on all read and write operations on the same memory address. A client of this DSM may use this information to perform their own external synchronization.</w:t>
-      </w:r>
-    </w:p>
-    <w:p>
-      <w:r>
-        <w:t xml:space="preserve">One problem we </w:t>
-      </w:r>
-      <w:proofErr w:type="gramStart"/>
-      <w:r>
-        <w:t>have to</w:t>
-      </w:r>
-      <w:proofErr w:type="gramEnd"/>
-      <w:r>
-        <w:t xml:space="preserve"> combat is the possibility that a lock is acquired by a remote Server that becomes unavailable and thus the lock is never released. To fix this issue external locks are given with “leases” meaning that the lock will automatically be unlocked after a certain amount of time.</w:t>
+        <w:t>A few comments on the system.</w:t>
+      </w:r>
+    </w:p>
+    <w:p>
+      <w:r>
+        <w:t>First, let us comment on the read() function. Especially, the case when a remote memory item is already cached locally. We only acquire and release the lock from its host server instead of doing a whole read request to it. The idea is that if the user wants to have large data items then it might be too costly/slow to retransfer the whole item through the network. Thus only the locking information is transferred over the network to ensure consistency.</w:t>
+      </w:r>
+    </w:p>
+    <w:p>
+      <w:r>
+        <w:t xml:space="preserve">As explained read(), write(), lock() and unlock() return a “wtag” (last write tag) and an “ltag” (last lock tag). </w:t>
+      </w:r>
+      <w:r>
+        <w:t>The “ltag” is incremented every time a lock is acquired and/or released</w:t>
+      </w:r>
+      <w:r>
+        <w:t xml:space="preserve"> and the “wtag” is incremented every time the memory address is written to</w:t>
+      </w:r>
+      <w:r>
+        <w:t>.</w:t>
+      </w:r>
+      <w:r>
+        <w:t xml:space="preserve"> Thus the “wtag” values of a specific memory address enforce a sequence on reads and writes on a specific memory address (although it does not give us a happened-before relation between reads, since all reads between two writes have the same “wtag” value).  Since, every time we read or write the lock is acquired and released, the “ltag” values of reads and writes enforce an order on all read and write operations on the same memory address. A client of this DSM may use this information to perform their own external synchronization.</w:t>
+      </w:r>
+    </w:p>
+    <w:p>
+      <w:r>
+        <w:t>One problem we have to combat is the possibility that a lock is acquired by a remote Server that becomes unavailable and thus the lock is never released. To fix this issue external locks are given with “leases” meaning that the lock will automatically be unlocked after a certain amount of time.</w:t>
       </w:r>
       <w:r>
         <w:t xml:space="preserve"> Our Java code deploys a Timer object that schedules all these “automatic release” tasks, whereas our Python implementation uses a more software heavy approach deploying an individual “automatic release” thread after each lock is remotely acquired.</w:t>
       </w:r>
       <w:r>
-        <w:t xml:space="preserve"> The code is carefully constructed to deal with further issues that may arise, such as a remote Server attempting to re-release a lock after the timer has expired (the “</w:t>
-      </w:r>
-      <w:proofErr w:type="spellStart"/>
-      <w:r>
-        <w:t>ltag</w:t>
-      </w:r>
-      <w:proofErr w:type="spellEnd"/>
-      <w:r>
-        <w:t>” is used ensure that a release request is valid) or a remote server attempting to return stale data from its cache</w:t>
+        <w:t xml:space="preserve"> The code is carefully constructed to deal with further issues that may arise, such as a remote Server attempting to re-release a lock after the timer has expired (the “ltag” is used ensure that a release request is valid) or a remote server attempting to return stale data from its cache</w:t>
       </w:r>
       <w:r>
         <w:t xml:space="preserve"> to the Client.</w:t>
@@ -2347,23 +1816,8 @@
         </w:numPr>
       </w:pPr>
       <w:r>
-        <w:t>Synchronization primitives: The system uses locks for each Memory Item. If a lock L corresponds to MemoryItem I, then the Server (Node) that manages I, also manages accesses to L. Locks are single-reader/single-writer and with the help of “</w:t>
-      </w:r>
-      <w:proofErr w:type="spellStart"/>
-      <w:r>
-        <w:t>wtag</w:t>
-      </w:r>
-      <w:proofErr w:type="spellEnd"/>
-      <w:r>
-        <w:t>” and “</w:t>
-      </w:r>
-      <w:proofErr w:type="spellStart"/>
-      <w:r>
-        <w:t>ltag</w:t>
-      </w:r>
-      <w:proofErr w:type="spellEnd"/>
-      <w:r>
-        <w:t>” fields provide consistency to memory accesses across the whole system</w:t>
+        <w:lastRenderedPageBreak/>
+        <w:t>Synchronization primitives: The system uses locks for each Memory Item. If a lock L corresponds to MemoryItem I, then the Server (Node) that manages I, also manages accesses to L. Locks are single-reader/single-writer and with the help of “wtag” and “ltag” fields provide consistency to memory accesses across the whole system</w:t>
       </w:r>
     </w:p>
     <w:p>
@@ -2390,24 +1844,7 @@
         </w:numPr>
       </w:pPr>
       <w:r>
-        <w:lastRenderedPageBreak/>
-        <w:t xml:space="preserve">Scalability: the project is designed in quite a scalable format, since the System’s size, Node count and other parameters depend on values in the </w:t>
-      </w:r>
-      <w:proofErr w:type="gramStart"/>
-      <w:r>
-        <w:t>`.env</w:t>
-      </w:r>
-      <w:proofErr w:type="gramEnd"/>
-      <w:r>
-        <w:t xml:space="preserve">` file. However, the System is not dynamically scalable, </w:t>
-      </w:r>
-      <w:proofErr w:type="gramStart"/>
-      <w:r>
-        <w:t>meaning:</w:t>
-      </w:r>
-      <w:proofErr w:type="gramEnd"/>
-      <w:r>
-        <w:t xml:space="preserve"> once it has been created and the Nodes are running, new memory addresses cannot be introduced/properly managed by the System.</w:t>
+        <w:t>Scalability: the project is designed in quite a scalable format, since the System’s size, Node count and other parameters depend on values in the `.env` file. However, the System is not dynamically scalable, meaning: once it has been created and the Nodes are running, new memory addresses cannot be introduced/properly managed by the System.</w:t>
       </w:r>
     </w:p>
     <w:p>
@@ -2434,15 +1871,7 @@
         </w:numPr>
       </w:pPr>
       <w:r>
-        <w:t xml:space="preserve">Fault tolerance: If a Node becomes unavailable, its memory addresses become inaccessible (even if previously cached) because we can’t be sure if it is still </w:t>
-      </w:r>
-      <w:proofErr w:type="gramStart"/>
-      <w:r>
-        <w:t>running</w:t>
-      </w:r>
-      <w:proofErr w:type="gramEnd"/>
-      <w:r>
-        <w:t xml:space="preserve"> and other Clients are connected to it (we would risk Inconsistency then) or if it has completely failed.</w:t>
+        <w:t>Fault tolerance: If a Node becomes unavailable, its memory addresses become inaccessible (even if previously cached) because we can’t be sure if it is still running and other Clients are connected to it (we would risk Inconsistency then) or if it has completely failed.</w:t>
       </w:r>
       <w:r>
         <w:t xml:space="preserve"> The System appears quite fault tolerant to network errors</w:t>
@@ -2451,15 +1880,7 @@
         <w:t xml:space="preserve"> and has a built-in mechanism for locking errors.</w:t>
       </w:r>
       <w:r>
-        <w:t xml:space="preserve"> Crashed Servers must be manually </w:t>
-      </w:r>
-      <w:proofErr w:type="gramStart"/>
-      <w:r>
-        <w:t>restarted</w:t>
-      </w:r>
-      <w:proofErr w:type="gramEnd"/>
-      <w:r>
-        <w:t xml:space="preserve"> and their memory is reset. The System’s memory is not persistent.</w:t>
+        <w:t xml:space="preserve"> Crashed Servers must be manually restarted and their memory is reset. The System’s memory is not persistent.</w:t>
       </w:r>
     </w:p>
     <w:p>
@@ -2505,13 +1926,8 @@
     </w:p>
     <w:p>
       <w:r>
-        <w:t xml:space="preserve">There is no explicit Synchronisation Manager, Fault Manager, Mapping Manager or System </w:t>
-      </w:r>
-      <w:proofErr w:type="gramStart"/>
-      <w:r>
-        <w:t>Monitor  now</w:t>
-      </w:r>
-      <w:proofErr w:type="gramEnd"/>
+        <w:t>There is no explicit Synchronisation Manager, Fault Manager, Mapping Manager or System Monitor  now</w:t>
+      </w:r>
       <w:r>
         <w:t>. Let us see why:</w:t>
       </w:r>
@@ -2537,34 +1953,10 @@
         </w:numPr>
       </w:pPr>
       <w:r>
-        <w:t xml:space="preserve">Mapping Manager: we assume the IP </w:t>
-      </w:r>
-      <w:proofErr w:type="gramStart"/>
-      <w:r>
-        <w:t>addresses,</w:t>
-      </w:r>
-      <w:proofErr w:type="gramEnd"/>
-      <w:r>
-        <w:t xml:space="preserve"> </w:t>
-      </w:r>
-      <w:proofErr w:type="spellStart"/>
-      <w:r>
-        <w:t>PORTs</w:t>
-      </w:r>
-      <w:proofErr w:type="spellEnd"/>
-      <w:r>
-        <w:t xml:space="preserve"> of Nodes and Memory size are known and static</w:t>
-      </w:r>
-      <w:r>
-        <w:t xml:space="preserve">. Memory addresses are given to nodes implicitly, </w:t>
-      </w:r>
-      <w:proofErr w:type="gramStart"/>
-      <w:r>
-        <w:t>by the way that</w:t>
-      </w:r>
-      <w:proofErr w:type="gramEnd"/>
-      <w:r>
-        <w:t xml:space="preserve"> they are created from the Server Application scripts and thus a Mapping Manager is no longer needed.</w:t>
+        <w:t>Mapping Manager: we assume the IP addresses, PORTs of Nodes and Memory size are known and static</w:t>
+      </w:r>
+      <w:r>
+        <w:t>. Memory addresses are given to nodes implicitly, by the way that they are created from the Server Application scripts and thus a Mapping Manager is no longer needed.</w:t>
       </w:r>
     </w:p>
     <w:p>
@@ -2576,15 +1968,8 @@
         </w:numPr>
       </w:pPr>
       <w:r>
-        <w:t xml:space="preserve">System Monitor: Our Servers use TCP sockets for communication and each time a new request needs to be served another socket is created. Health – checking is thus performed implicitly by serve requests when they attempt to communicate with other Servers and </w:t>
-      </w:r>
-      <w:proofErr w:type="gramStart"/>
-      <w:r>
-        <w:t>have to</w:t>
-      </w:r>
-      <w:proofErr w:type="gramEnd"/>
-      <w:r>
-        <w:t xml:space="preserve"> handle errors that result from failure of communication.</w:t>
+        <w:lastRenderedPageBreak/>
+        <w:t>System Monitor: Our Servers use TCP sockets for communication and each time a new request needs to be served another socket is created. Health – checking is thus performed implicitly by serve requests when they attempt to communicate with other Servers and have to handle errors that result from failure of communication.</w:t>
       </w:r>
     </w:p>
     <w:p>
@@ -2596,27 +1981,7 @@
         </w:numPr>
       </w:pPr>
       <w:r>
-        <w:t xml:space="preserve">Fault Manager: We have already discussed about why no System Monitor exists in our current system or why the </w:t>
-      </w:r>
-      <w:proofErr w:type="gramStart"/>
-      <w:r>
-        <w:t>Health</w:t>
-      </w:r>
-      <w:proofErr w:type="gramEnd"/>
-      <w:r>
-        <w:t xml:space="preserve"> – Check operation is not present explicitly. The Fault Manager need not exist as its functionality is included in the Server’s error </w:t>
-      </w:r>
-      <w:r>
-        <w:lastRenderedPageBreak/>
-        <w:t xml:space="preserve">handling. We mention the CAP theorem now: when our DSM system becomes Partitioned, it preserves Consistency, but does not provide Availability meaning that Clients can perform operations on memory addresses that belong to Servers that are still </w:t>
-      </w:r>
-      <w:proofErr w:type="gramStart"/>
-      <w:r>
-        <w:t>accessible, but</w:t>
-      </w:r>
-      <w:proofErr w:type="gramEnd"/>
-      <w:r>
-        <w:t xml:space="preserve"> are denied such operations on unavailable Servers (even if that memory item is locally cached). In this way, the System remains partly available to the Client, but provides consistent memory accesses, while it remains partitioned and until all nodes become available again.</w:t>
+        <w:t>Fault Manager: We have already discussed about why no System Monitor exists in our current system or why the Health – Check operation is not present explicitly. The Fault Manager need not exist as its functionality is included in the Server’s error handling. We mention the CAP theorem now: when our DSM system becomes Partitioned, it preserves Consistency, but does not provide Availability meaning that Clients can perform operations on memory addresses that belong to Servers that are still accessible, but are denied such operations on unavailable Servers (even if that memory item is locally cached). In this way, the System remains partly available to the Client, but provides consistent memory accesses, while it remains partitioned and until all nodes become available again.</w:t>
       </w:r>
     </w:p>
     <w:p>
@@ -2807,15 +2172,7 @@
         </w:numPr>
       </w:pPr>
       <w:r>
-        <w:t xml:space="preserve">If corrupted copyholder </w:t>
-      </w:r>
-      <w:proofErr w:type="gramStart"/>
-      <w:r>
-        <w:t>are</w:t>
-      </w:r>
-      <w:proofErr w:type="gramEnd"/>
-      <w:r>
-        <w:t xml:space="preserve"> handled correctly (removal from copyholder chain)</w:t>
+        <w:t>If corrupted copyholder are handled correctly (removal from copyholder chain)</w:t>
       </w:r>
     </w:p>
     <w:p>
@@ -2827,15 +2184,7 @@
         </w:numPr>
       </w:pPr>
       <w:r>
-        <w:t xml:space="preserve">`test_forgotten_locks.py`: This file tests if locks that were acquired by a </w:t>
-      </w:r>
-      <w:proofErr w:type="gramStart"/>
-      <w:r>
-        <w:t>Client</w:t>
-      </w:r>
-      <w:proofErr w:type="gramEnd"/>
-      <w:r>
-        <w:t xml:space="preserve"> but never released are actually usable after the release timeout expires.</w:t>
+        <w:t>`test_forgotten_locks.py`: This file tests if locks that were acquired by a Client but never released are actually usable after the release timeout expires.</w:t>
       </w:r>
     </w:p>
     <w:p>
@@ -2911,33 +2260,7 @@
           <w:lang w:eastAsia="en-AI"/>
           <w14:ligatures w14:val="none"/>
         </w:rPr>
-        <w:t xml:space="preserve">PS &gt; </w:t>
-      </w:r>
-      <w:proofErr w:type="gramStart"/>
-      <w:r>
-        <w:rPr>
-          <w:rFonts w:ascii="Courier New" w:eastAsia="Times New Roman" w:hAnsi="Courier New" w:cs="Courier New"/>
-          <w:color w:val="000000"/>
-          <w:kern w:val="0"/>
-          <w:sz w:val="20"/>
-          <w:szCs w:val="20"/>
-          <w:lang w:eastAsia="en-AI"/>
-          <w14:ligatures w14:val="none"/>
-        </w:rPr>
-        <w:t>python .</w:t>
-      </w:r>
-      <w:proofErr w:type="gramEnd"/>
-      <w:r>
-        <w:rPr>
-          <w:rFonts w:ascii="Courier New" w:eastAsia="Times New Roman" w:hAnsi="Courier New" w:cs="Courier New"/>
-          <w:color w:val="000000"/>
-          <w:kern w:val="0"/>
-          <w:sz w:val="20"/>
-          <w:szCs w:val="20"/>
-          <w:lang w:eastAsia="en-AI"/>
-          <w14:ligatures w14:val="none"/>
-        </w:rPr>
-        <w:t>\test_times.py -reps 100</w:t>
+        <w:t>PS &gt; python .\test_times.py -reps 100</w:t>
       </w:r>
     </w:p>
     <w:p>
@@ -3126,33 +2449,7 @@
           <w:lang w:eastAsia="en-AI"/>
           <w14:ligatures w14:val="none"/>
         </w:rPr>
-        <w:t xml:space="preserve">Time taken by </w:t>
-      </w:r>
-      <w:proofErr w:type="spellStart"/>
-      <w:r>
-        <w:rPr>
-          <w:rFonts w:ascii="Courier New" w:eastAsia="Times New Roman" w:hAnsi="Courier New" w:cs="Courier New"/>
-          <w:color w:val="000000"/>
-          <w:kern w:val="0"/>
-          <w:sz w:val="20"/>
-          <w:szCs w:val="20"/>
-          <w:lang w:eastAsia="en-AI"/>
-          <w14:ligatures w14:val="none"/>
-        </w:rPr>
-        <w:t>test_serial_reads</w:t>
-      </w:r>
-      <w:proofErr w:type="spellEnd"/>
-      <w:r>
-        <w:rPr>
-          <w:rFonts w:ascii="Courier New" w:eastAsia="Times New Roman" w:hAnsi="Courier New" w:cs="Courier New"/>
-          <w:color w:val="000000"/>
-          <w:kern w:val="0"/>
-          <w:sz w:val="20"/>
-          <w:szCs w:val="20"/>
-          <w:lang w:eastAsia="en-AI"/>
-          <w14:ligatures w14:val="none"/>
-        </w:rPr>
-        <w:t>: 7.9837 seconds</w:t>
+        <w:t>Time taken by test_serial_reads: 7.9837 seconds</w:t>
       </w:r>
     </w:p>
     <w:p>
@@ -3206,33 +2503,7 @@
           <w:lang w:eastAsia="en-AI"/>
           <w14:ligatures w14:val="none"/>
         </w:rPr>
-        <w:t xml:space="preserve">Time taken by </w:t>
-      </w:r>
-      <w:proofErr w:type="spellStart"/>
-      <w:r>
-        <w:rPr>
-          <w:rFonts w:ascii="Courier New" w:eastAsia="Times New Roman" w:hAnsi="Courier New" w:cs="Courier New"/>
-          <w:color w:val="000000"/>
-          <w:kern w:val="0"/>
-          <w:sz w:val="20"/>
-          <w:szCs w:val="20"/>
-          <w:lang w:eastAsia="en-AI"/>
-          <w14:ligatures w14:val="none"/>
-        </w:rPr>
-        <w:t>test_serial_writes</w:t>
-      </w:r>
-      <w:proofErr w:type="spellEnd"/>
-      <w:r>
-        <w:rPr>
-          <w:rFonts w:ascii="Courier New" w:eastAsia="Times New Roman" w:hAnsi="Courier New" w:cs="Courier New"/>
-          <w:color w:val="000000"/>
-          <w:kern w:val="0"/>
-          <w:sz w:val="20"/>
-          <w:szCs w:val="20"/>
-          <w:lang w:eastAsia="en-AI"/>
-          <w14:ligatures w14:val="none"/>
-        </w:rPr>
-        <w:t>: 9.9880 seconds</w:t>
+        <w:t>Time taken by test_serial_writes: 9.9880 seconds</w:t>
       </w:r>
     </w:p>
     <w:p>
@@ -3286,33 +2557,7 @@
           <w:lang w:eastAsia="en-AI"/>
           <w14:ligatures w14:val="none"/>
         </w:rPr>
-        <w:t xml:space="preserve">Time taken by </w:t>
-      </w:r>
-      <w:proofErr w:type="spellStart"/>
-      <w:r>
-        <w:rPr>
-          <w:rFonts w:ascii="Courier New" w:eastAsia="Times New Roman" w:hAnsi="Courier New" w:cs="Courier New"/>
-          <w:color w:val="000000"/>
-          <w:kern w:val="0"/>
-          <w:sz w:val="20"/>
-          <w:szCs w:val="20"/>
-          <w:lang w:eastAsia="en-AI"/>
-          <w14:ligatures w14:val="none"/>
-        </w:rPr>
-        <w:t>test_concurrent_reads</w:t>
-      </w:r>
-      <w:proofErr w:type="spellEnd"/>
-      <w:r>
-        <w:rPr>
-          <w:rFonts w:ascii="Courier New" w:eastAsia="Times New Roman" w:hAnsi="Courier New" w:cs="Courier New"/>
-          <w:color w:val="000000"/>
-          <w:kern w:val="0"/>
-          <w:sz w:val="20"/>
-          <w:szCs w:val="20"/>
-          <w:lang w:eastAsia="en-AI"/>
-          <w14:ligatures w14:val="none"/>
-        </w:rPr>
-        <w:t>: 3.2878 seconds</w:t>
+        <w:t>Time taken by test_concurrent_reads: 3.2878 seconds</w:t>
       </w:r>
     </w:p>
     <w:p>
@@ -3366,33 +2611,7 @@
           <w:lang w:eastAsia="en-AI"/>
           <w14:ligatures w14:val="none"/>
         </w:rPr>
-        <w:t xml:space="preserve">Time taken by </w:t>
-      </w:r>
-      <w:proofErr w:type="spellStart"/>
-      <w:r>
-        <w:rPr>
-          <w:rFonts w:ascii="Courier New" w:eastAsia="Times New Roman" w:hAnsi="Courier New" w:cs="Courier New"/>
-          <w:color w:val="000000"/>
-          <w:kern w:val="0"/>
-          <w:sz w:val="20"/>
-          <w:szCs w:val="20"/>
-          <w:lang w:eastAsia="en-AI"/>
-          <w14:ligatures w14:val="none"/>
-        </w:rPr>
-        <w:t>test_concurrent_writes</w:t>
-      </w:r>
-      <w:proofErr w:type="spellEnd"/>
-      <w:r>
-        <w:rPr>
-          <w:rFonts w:ascii="Courier New" w:eastAsia="Times New Roman" w:hAnsi="Courier New" w:cs="Courier New"/>
-          <w:color w:val="000000"/>
-          <w:kern w:val="0"/>
-          <w:sz w:val="20"/>
-          <w:szCs w:val="20"/>
-          <w:lang w:eastAsia="en-AI"/>
-          <w14:ligatures w14:val="none"/>
-        </w:rPr>
-        <w:t>: 5.1035 seconds</w:t>
+        <w:t>Time taken by test_concurrent_writes: 5.1035 seconds</w:t>
       </w:r>
     </w:p>
     <w:p>
@@ -3446,33 +2665,7 @@
           <w:lang w:eastAsia="en-AI"/>
           <w14:ligatures w14:val="none"/>
         </w:rPr>
-        <w:t xml:space="preserve">Time taken by </w:t>
-      </w:r>
-      <w:proofErr w:type="spellStart"/>
-      <w:r>
-        <w:rPr>
-          <w:rFonts w:ascii="Courier New" w:eastAsia="Times New Roman" w:hAnsi="Courier New" w:cs="Courier New"/>
-          <w:color w:val="000000"/>
-          <w:kern w:val="0"/>
-          <w:sz w:val="20"/>
-          <w:szCs w:val="20"/>
-          <w:lang w:eastAsia="en-AI"/>
-          <w14:ligatures w14:val="none"/>
-        </w:rPr>
-        <w:t>test_random_reads</w:t>
-      </w:r>
-      <w:proofErr w:type="spellEnd"/>
-      <w:r>
-        <w:rPr>
-          <w:rFonts w:ascii="Courier New" w:eastAsia="Times New Roman" w:hAnsi="Courier New" w:cs="Courier New"/>
-          <w:color w:val="000000"/>
-          <w:kern w:val="0"/>
-          <w:sz w:val="20"/>
-          <w:szCs w:val="20"/>
-          <w:lang w:eastAsia="en-AI"/>
-          <w14:ligatures w14:val="none"/>
-        </w:rPr>
-        <w:t>: 5.2412 seconds</w:t>
+        <w:t>Time taken by test_random_reads: 5.2412 seconds</w:t>
       </w:r>
     </w:p>
     <w:p>
@@ -3526,33 +2719,7 @@
           <w:lang w:eastAsia="en-AI"/>
           <w14:ligatures w14:val="none"/>
         </w:rPr>
-        <w:t xml:space="preserve">Time taken by </w:t>
-      </w:r>
-      <w:proofErr w:type="spellStart"/>
-      <w:r>
-        <w:rPr>
-          <w:rFonts w:ascii="Courier New" w:eastAsia="Times New Roman" w:hAnsi="Courier New" w:cs="Courier New"/>
-          <w:color w:val="000000"/>
-          <w:kern w:val="0"/>
-          <w:sz w:val="20"/>
-          <w:szCs w:val="20"/>
-          <w:lang w:eastAsia="en-AI"/>
-          <w14:ligatures w14:val="none"/>
-        </w:rPr>
-        <w:t>test_random_writes</w:t>
-      </w:r>
-      <w:proofErr w:type="spellEnd"/>
-      <w:r>
-        <w:rPr>
-          <w:rFonts w:ascii="Courier New" w:eastAsia="Times New Roman" w:hAnsi="Courier New" w:cs="Courier New"/>
-          <w:color w:val="000000"/>
-          <w:kern w:val="0"/>
-          <w:sz w:val="20"/>
-          <w:szCs w:val="20"/>
-          <w:lang w:eastAsia="en-AI"/>
-          <w14:ligatures w14:val="none"/>
-        </w:rPr>
-        <w:t>: 7.6753 seconds</w:t>
+        <w:t>Time taken by test_random_writes: 7.6753 seconds</w:t>
       </w:r>
     </w:p>
     <w:p>
@@ -3606,33 +2773,7 @@
           <w:lang w:eastAsia="en-AI"/>
           <w14:ligatures w14:val="none"/>
         </w:rPr>
-        <w:t xml:space="preserve">Time taken by </w:t>
-      </w:r>
-      <w:proofErr w:type="spellStart"/>
-      <w:r>
-        <w:rPr>
-          <w:rFonts w:ascii="Courier New" w:eastAsia="Times New Roman" w:hAnsi="Courier New" w:cs="Courier New"/>
-          <w:color w:val="000000"/>
-          <w:kern w:val="0"/>
-          <w:sz w:val="20"/>
-          <w:szCs w:val="20"/>
-          <w:lang w:eastAsia="en-AI"/>
-          <w14:ligatures w14:val="none"/>
-        </w:rPr>
-        <w:t>test_random_concurrent_reads</w:t>
-      </w:r>
-      <w:proofErr w:type="spellEnd"/>
-      <w:r>
-        <w:rPr>
-          <w:rFonts w:ascii="Courier New" w:eastAsia="Times New Roman" w:hAnsi="Courier New" w:cs="Courier New"/>
-          <w:color w:val="000000"/>
-          <w:kern w:val="0"/>
-          <w:sz w:val="20"/>
-          <w:szCs w:val="20"/>
-          <w:lang w:eastAsia="en-AI"/>
-          <w14:ligatures w14:val="none"/>
-        </w:rPr>
-        <w:t>: 0.2718 seconds</w:t>
+        <w:t>Time taken by test_random_concurrent_reads: 0.2718 seconds</w:t>
       </w:r>
     </w:p>
     <w:p>
@@ -3686,33 +2827,7 @@
           <w:lang w:eastAsia="en-AI"/>
           <w14:ligatures w14:val="none"/>
         </w:rPr>
-        <w:t xml:space="preserve">Time taken by </w:t>
-      </w:r>
-      <w:proofErr w:type="spellStart"/>
-      <w:r>
-        <w:rPr>
-          <w:rFonts w:ascii="Courier New" w:eastAsia="Times New Roman" w:hAnsi="Courier New" w:cs="Courier New"/>
-          <w:color w:val="000000"/>
-          <w:kern w:val="0"/>
-          <w:sz w:val="20"/>
-          <w:szCs w:val="20"/>
-          <w:lang w:eastAsia="en-AI"/>
-          <w14:ligatures w14:val="none"/>
-        </w:rPr>
-        <w:t>test_random_concurrent_writes</w:t>
-      </w:r>
-      <w:proofErr w:type="spellEnd"/>
-      <w:r>
-        <w:rPr>
-          <w:rFonts w:ascii="Courier New" w:eastAsia="Times New Roman" w:hAnsi="Courier New" w:cs="Courier New"/>
-          <w:color w:val="000000"/>
-          <w:kern w:val="0"/>
-          <w:sz w:val="20"/>
-          <w:szCs w:val="20"/>
-          <w:lang w:eastAsia="en-AI"/>
-          <w14:ligatures w14:val="none"/>
-        </w:rPr>
-        <w:t>: 0.2861 seconds</w:t>
+        <w:t>Time taken by test_random_concurrent_writes: 0.2861 seconds</w:t>
       </w:r>
     </w:p>
     <w:p>
@@ -3847,33 +2962,7 @@
           <w:lang w:eastAsia="en-AI"/>
           <w14:ligatures w14:val="none"/>
         </w:rPr>
-        <w:t xml:space="preserve">Time taken by </w:t>
-      </w:r>
-      <w:proofErr w:type="spellStart"/>
-      <w:r>
-        <w:rPr>
-          <w:rFonts w:ascii="Courier New" w:eastAsia="Times New Roman" w:hAnsi="Courier New" w:cs="Courier New"/>
-          <w:color w:val="000000"/>
-          <w:kern w:val="0"/>
-          <w:sz w:val="20"/>
-          <w:szCs w:val="20"/>
-          <w:lang w:eastAsia="en-AI"/>
-          <w14:ligatures w14:val="none"/>
-        </w:rPr>
-        <w:t>test_serial_reads</w:t>
-      </w:r>
-      <w:proofErr w:type="spellEnd"/>
-      <w:r>
-        <w:rPr>
-          <w:rFonts w:ascii="Courier New" w:eastAsia="Times New Roman" w:hAnsi="Courier New" w:cs="Courier New"/>
-          <w:color w:val="000000"/>
-          <w:kern w:val="0"/>
-          <w:sz w:val="20"/>
-          <w:szCs w:val="20"/>
-          <w:lang w:eastAsia="en-AI"/>
-          <w14:ligatures w14:val="none"/>
-        </w:rPr>
-        <w:t>: 7.9104 seconds</w:t>
+        <w:t>Time taken by test_serial_reads: 7.9104 seconds</w:t>
       </w:r>
     </w:p>
     <w:p>
@@ -3927,33 +3016,7 @@
           <w:lang w:eastAsia="en-AI"/>
           <w14:ligatures w14:val="none"/>
         </w:rPr>
-        <w:t xml:space="preserve">Time taken by </w:t>
-      </w:r>
-      <w:proofErr w:type="spellStart"/>
-      <w:r>
-        <w:rPr>
-          <w:rFonts w:ascii="Courier New" w:eastAsia="Times New Roman" w:hAnsi="Courier New" w:cs="Courier New"/>
-          <w:color w:val="000000"/>
-          <w:kern w:val="0"/>
-          <w:sz w:val="20"/>
-          <w:szCs w:val="20"/>
-          <w:lang w:eastAsia="en-AI"/>
-          <w14:ligatures w14:val="none"/>
-        </w:rPr>
-        <w:t>test_serial_writes</w:t>
-      </w:r>
-      <w:proofErr w:type="spellEnd"/>
-      <w:r>
-        <w:rPr>
-          <w:rFonts w:ascii="Courier New" w:eastAsia="Times New Roman" w:hAnsi="Courier New" w:cs="Courier New"/>
-          <w:color w:val="000000"/>
-          <w:kern w:val="0"/>
-          <w:sz w:val="20"/>
-          <w:szCs w:val="20"/>
-          <w:lang w:eastAsia="en-AI"/>
-          <w14:ligatures w14:val="none"/>
-        </w:rPr>
-        <w:t>: 9.9521 seconds</w:t>
+        <w:t>Time taken by test_serial_writes: 9.9521 seconds</w:t>
       </w:r>
     </w:p>
     <w:p>
@@ -4007,33 +3070,7 @@
           <w:lang w:eastAsia="en-AI"/>
           <w14:ligatures w14:val="none"/>
         </w:rPr>
-        <w:t xml:space="preserve">Time taken by </w:t>
-      </w:r>
-      <w:proofErr w:type="spellStart"/>
-      <w:r>
-        <w:rPr>
-          <w:rFonts w:ascii="Courier New" w:eastAsia="Times New Roman" w:hAnsi="Courier New" w:cs="Courier New"/>
-          <w:color w:val="000000"/>
-          <w:kern w:val="0"/>
-          <w:sz w:val="20"/>
-          <w:szCs w:val="20"/>
-          <w:lang w:eastAsia="en-AI"/>
-          <w14:ligatures w14:val="none"/>
-        </w:rPr>
-        <w:t>test_concurrent_reads</w:t>
-      </w:r>
-      <w:proofErr w:type="spellEnd"/>
-      <w:r>
-        <w:rPr>
-          <w:rFonts w:ascii="Courier New" w:eastAsia="Times New Roman" w:hAnsi="Courier New" w:cs="Courier New"/>
-          <w:color w:val="000000"/>
-          <w:kern w:val="0"/>
-          <w:sz w:val="20"/>
-          <w:szCs w:val="20"/>
-          <w:lang w:eastAsia="en-AI"/>
-          <w14:ligatures w14:val="none"/>
-        </w:rPr>
-        <w:t>: 3.4530 seconds</w:t>
+        <w:t>Time taken by test_concurrent_reads: 3.4530 seconds</w:t>
       </w:r>
     </w:p>
     <w:p>
@@ -4087,33 +3124,7 @@
           <w:lang w:eastAsia="en-AI"/>
           <w14:ligatures w14:val="none"/>
         </w:rPr>
-        <w:t xml:space="preserve">Time taken by </w:t>
-      </w:r>
-      <w:proofErr w:type="spellStart"/>
-      <w:r>
-        <w:rPr>
-          <w:rFonts w:ascii="Courier New" w:eastAsia="Times New Roman" w:hAnsi="Courier New" w:cs="Courier New"/>
-          <w:color w:val="000000"/>
-          <w:kern w:val="0"/>
-          <w:sz w:val="20"/>
-          <w:szCs w:val="20"/>
-          <w:lang w:eastAsia="en-AI"/>
-          <w14:ligatures w14:val="none"/>
-        </w:rPr>
-        <w:t>test_concurrent_writes</w:t>
-      </w:r>
-      <w:proofErr w:type="spellEnd"/>
-      <w:r>
-        <w:rPr>
-          <w:rFonts w:ascii="Courier New" w:eastAsia="Times New Roman" w:hAnsi="Courier New" w:cs="Courier New"/>
-          <w:color w:val="000000"/>
-          <w:kern w:val="0"/>
-          <w:sz w:val="20"/>
-          <w:szCs w:val="20"/>
-          <w:lang w:eastAsia="en-AI"/>
-          <w14:ligatures w14:val="none"/>
-        </w:rPr>
-        <w:t>: 5.1232 seconds</w:t>
+        <w:t>Time taken by test_concurrent_writes: 5.1232 seconds</w:t>
       </w:r>
     </w:p>
     <w:p>
@@ -4167,33 +3178,7 @@
           <w:lang w:eastAsia="en-AI"/>
           <w14:ligatures w14:val="none"/>
         </w:rPr>
-        <w:t xml:space="preserve">Time taken by </w:t>
-      </w:r>
-      <w:proofErr w:type="spellStart"/>
-      <w:r>
-        <w:rPr>
-          <w:rFonts w:ascii="Courier New" w:eastAsia="Times New Roman" w:hAnsi="Courier New" w:cs="Courier New"/>
-          <w:color w:val="000000"/>
-          <w:kern w:val="0"/>
-          <w:sz w:val="20"/>
-          <w:szCs w:val="20"/>
-          <w:lang w:eastAsia="en-AI"/>
-          <w14:ligatures w14:val="none"/>
-        </w:rPr>
-        <w:t>test_random_reads</w:t>
-      </w:r>
-      <w:proofErr w:type="spellEnd"/>
-      <w:r>
-        <w:rPr>
-          <w:rFonts w:ascii="Courier New" w:eastAsia="Times New Roman" w:hAnsi="Courier New" w:cs="Courier New"/>
-          <w:color w:val="000000"/>
-          <w:kern w:val="0"/>
-          <w:sz w:val="20"/>
-          <w:szCs w:val="20"/>
-          <w:lang w:eastAsia="en-AI"/>
-          <w14:ligatures w14:val="none"/>
-        </w:rPr>
-        <w:t>: 5.0637 seconds</w:t>
+        <w:t>Time taken by test_random_reads: 5.0637 seconds</w:t>
       </w:r>
     </w:p>
     <w:p>
@@ -4247,33 +3232,7 @@
           <w:lang w:eastAsia="en-AI"/>
           <w14:ligatures w14:val="none"/>
         </w:rPr>
-        <w:t xml:space="preserve">Time taken by </w:t>
-      </w:r>
-      <w:proofErr w:type="spellStart"/>
-      <w:r>
-        <w:rPr>
-          <w:rFonts w:ascii="Courier New" w:eastAsia="Times New Roman" w:hAnsi="Courier New" w:cs="Courier New"/>
-          <w:color w:val="000000"/>
-          <w:kern w:val="0"/>
-          <w:sz w:val="20"/>
-          <w:szCs w:val="20"/>
-          <w:lang w:eastAsia="en-AI"/>
-          <w14:ligatures w14:val="none"/>
-        </w:rPr>
-        <w:t>test_random_writes</w:t>
-      </w:r>
-      <w:proofErr w:type="spellEnd"/>
-      <w:r>
-        <w:rPr>
-          <w:rFonts w:ascii="Courier New" w:eastAsia="Times New Roman" w:hAnsi="Courier New" w:cs="Courier New"/>
-          <w:color w:val="000000"/>
-          <w:kern w:val="0"/>
-          <w:sz w:val="20"/>
-          <w:szCs w:val="20"/>
-          <w:lang w:eastAsia="en-AI"/>
-          <w14:ligatures w14:val="none"/>
-        </w:rPr>
-        <w:t>: 9.3963 seconds</w:t>
+        <w:t>Time taken by test_random_writes: 9.3963 seconds</w:t>
       </w:r>
     </w:p>
     <w:p>
@@ -4327,33 +3286,7 @@
           <w:lang w:eastAsia="en-AI"/>
           <w14:ligatures w14:val="none"/>
         </w:rPr>
-        <w:t xml:space="preserve">Time taken by </w:t>
-      </w:r>
-      <w:proofErr w:type="spellStart"/>
-      <w:r>
-        <w:rPr>
-          <w:rFonts w:ascii="Courier New" w:eastAsia="Times New Roman" w:hAnsi="Courier New" w:cs="Courier New"/>
-          <w:color w:val="000000"/>
-          <w:kern w:val="0"/>
-          <w:sz w:val="20"/>
-          <w:szCs w:val="20"/>
-          <w:lang w:eastAsia="en-AI"/>
-          <w14:ligatures w14:val="none"/>
-        </w:rPr>
-        <w:t>test_random_concurrent_reads</w:t>
-      </w:r>
-      <w:proofErr w:type="spellEnd"/>
-      <w:r>
-        <w:rPr>
-          <w:rFonts w:ascii="Courier New" w:eastAsia="Times New Roman" w:hAnsi="Courier New" w:cs="Courier New"/>
-          <w:color w:val="000000"/>
-          <w:kern w:val="0"/>
-          <w:sz w:val="20"/>
-          <w:szCs w:val="20"/>
-          <w:lang w:eastAsia="en-AI"/>
-          <w14:ligatures w14:val="none"/>
-        </w:rPr>
-        <w:t>: 0.2665 seconds</w:t>
+        <w:t>Time taken by test_random_concurrent_reads: 0.2665 seconds</w:t>
       </w:r>
     </w:p>
     <w:p>
@@ -4407,33 +3340,7 @@
           <w:lang w:eastAsia="en-AI"/>
           <w14:ligatures w14:val="none"/>
         </w:rPr>
-        <w:t xml:space="preserve">Time taken by </w:t>
-      </w:r>
-      <w:proofErr w:type="spellStart"/>
-      <w:r>
-        <w:rPr>
-          <w:rFonts w:ascii="Courier New" w:eastAsia="Times New Roman" w:hAnsi="Courier New" w:cs="Courier New"/>
-          <w:color w:val="000000"/>
-          <w:kern w:val="0"/>
-          <w:sz w:val="20"/>
-          <w:szCs w:val="20"/>
-          <w:lang w:eastAsia="en-AI"/>
-          <w14:ligatures w14:val="none"/>
-        </w:rPr>
-        <w:t>test_random_concurrent_writes</w:t>
-      </w:r>
-      <w:proofErr w:type="spellEnd"/>
-      <w:r>
-        <w:rPr>
-          <w:rFonts w:ascii="Courier New" w:eastAsia="Times New Roman" w:hAnsi="Courier New" w:cs="Courier New"/>
-          <w:color w:val="000000"/>
-          <w:kern w:val="0"/>
-          <w:sz w:val="20"/>
-          <w:szCs w:val="20"/>
-          <w:lang w:eastAsia="en-AI"/>
-          <w14:ligatures w14:val="none"/>
-        </w:rPr>
-        <w:t>: 0.3481 seconds</w:t>
+        <w:t>Time taken by test_random_concurrent_writes: 0.3481 seconds</w:t>
       </w:r>
     </w:p>
     <w:p>
@@ -4460,33 +3367,7 @@
           <w:lang w:eastAsia="en-AI"/>
           <w14:ligatures w14:val="none"/>
         </w:rPr>
-        <w:t xml:space="preserve">&gt; </w:t>
-      </w:r>
-      <w:proofErr w:type="gramStart"/>
-      <w:r>
-        <w:rPr>
-          <w:rFonts w:ascii="Courier New" w:eastAsia="Times New Roman" w:hAnsi="Courier New" w:cs="Courier New"/>
-          <w:color w:val="000000"/>
-          <w:kern w:val="0"/>
-          <w:sz w:val="20"/>
-          <w:szCs w:val="20"/>
-          <w:lang w:eastAsia="en-AI"/>
-          <w14:ligatures w14:val="none"/>
-        </w:rPr>
-        <w:t>python .</w:t>
-      </w:r>
-      <w:proofErr w:type="gramEnd"/>
-      <w:r>
-        <w:rPr>
-          <w:rFonts w:ascii="Courier New" w:eastAsia="Times New Roman" w:hAnsi="Courier New" w:cs="Courier New"/>
-          <w:color w:val="000000"/>
-          <w:kern w:val="0"/>
-          <w:sz w:val="20"/>
-          <w:szCs w:val="20"/>
-          <w:lang w:eastAsia="en-AI"/>
-          <w14:ligatures w14:val="none"/>
-        </w:rPr>
-        <w:t>\test_times.py -reps 100</w:t>
+        <w:t>&gt; python .\test_times.py -reps 100</w:t>
       </w:r>
     </w:p>
     <w:p>
@@ -4675,33 +3556,7 @@
           <w:lang w:eastAsia="en-AI"/>
           <w14:ligatures w14:val="none"/>
         </w:rPr>
-        <w:t xml:space="preserve">Time taken by </w:t>
-      </w:r>
-      <w:proofErr w:type="spellStart"/>
-      <w:r>
-        <w:rPr>
-          <w:rFonts w:ascii="Courier New" w:eastAsia="Times New Roman" w:hAnsi="Courier New" w:cs="Courier New"/>
-          <w:color w:val="000000"/>
-          <w:kern w:val="0"/>
-          <w:sz w:val="20"/>
-          <w:szCs w:val="20"/>
-          <w:lang w:eastAsia="en-AI"/>
-          <w14:ligatures w14:val="none"/>
-        </w:rPr>
-        <w:t>test_serial_reads</w:t>
-      </w:r>
-      <w:proofErr w:type="spellEnd"/>
-      <w:r>
-        <w:rPr>
-          <w:rFonts w:ascii="Courier New" w:eastAsia="Times New Roman" w:hAnsi="Courier New" w:cs="Courier New"/>
-          <w:color w:val="000000"/>
-          <w:kern w:val="0"/>
-          <w:sz w:val="20"/>
-          <w:szCs w:val="20"/>
-          <w:lang w:eastAsia="en-AI"/>
-          <w14:ligatures w14:val="none"/>
-        </w:rPr>
-        <w:t>: 0.2684 seconds</w:t>
+        <w:t>Time taken by test_serial_reads: 0.2684 seconds</w:t>
       </w:r>
     </w:p>
     <w:p>
@@ -4755,33 +3610,7 @@
           <w:lang w:eastAsia="en-AI"/>
           <w14:ligatures w14:val="none"/>
         </w:rPr>
-        <w:t xml:space="preserve">Time taken by </w:t>
-      </w:r>
-      <w:proofErr w:type="spellStart"/>
-      <w:r>
-        <w:rPr>
-          <w:rFonts w:ascii="Courier New" w:eastAsia="Times New Roman" w:hAnsi="Courier New" w:cs="Courier New"/>
-          <w:color w:val="000000"/>
-          <w:kern w:val="0"/>
-          <w:sz w:val="20"/>
-          <w:szCs w:val="20"/>
-          <w:lang w:eastAsia="en-AI"/>
-          <w14:ligatures w14:val="none"/>
-        </w:rPr>
-        <w:t>test_serial_writes</w:t>
-      </w:r>
-      <w:proofErr w:type="spellEnd"/>
-      <w:r>
-        <w:rPr>
-          <w:rFonts w:ascii="Courier New" w:eastAsia="Times New Roman" w:hAnsi="Courier New" w:cs="Courier New"/>
-          <w:color w:val="000000"/>
-          <w:kern w:val="0"/>
-          <w:sz w:val="20"/>
-          <w:szCs w:val="20"/>
-          <w:lang w:eastAsia="en-AI"/>
-          <w14:ligatures w14:val="none"/>
-        </w:rPr>
-        <w:t>: 5.0540 seconds</w:t>
+        <w:t>Time taken by test_serial_writes: 5.0540 seconds</w:t>
       </w:r>
     </w:p>
     <w:p>
@@ -4835,33 +3664,7 @@
           <w:lang w:eastAsia="en-AI"/>
           <w14:ligatures w14:val="none"/>
         </w:rPr>
-        <w:t xml:space="preserve">Time taken by </w:t>
-      </w:r>
-      <w:proofErr w:type="spellStart"/>
-      <w:r>
-        <w:rPr>
-          <w:rFonts w:ascii="Courier New" w:eastAsia="Times New Roman" w:hAnsi="Courier New" w:cs="Courier New"/>
-          <w:color w:val="000000"/>
-          <w:kern w:val="0"/>
-          <w:sz w:val="20"/>
-          <w:szCs w:val="20"/>
-          <w:lang w:eastAsia="en-AI"/>
-          <w14:ligatures w14:val="none"/>
-        </w:rPr>
-        <w:t>test_concurrent_reads</w:t>
-      </w:r>
-      <w:proofErr w:type="spellEnd"/>
-      <w:r>
-        <w:rPr>
-          <w:rFonts w:ascii="Courier New" w:eastAsia="Times New Roman" w:hAnsi="Courier New" w:cs="Courier New"/>
-          <w:color w:val="000000"/>
-          <w:kern w:val="0"/>
-          <w:sz w:val="20"/>
-          <w:szCs w:val="20"/>
-          <w:lang w:eastAsia="en-AI"/>
-          <w14:ligatures w14:val="none"/>
-        </w:rPr>
-        <w:t>: 0.1463 seconds</w:t>
+        <w:t>Time taken by test_concurrent_reads: 0.1463 seconds</w:t>
       </w:r>
     </w:p>
     <w:p>
@@ -4915,33 +3718,7 @@
           <w:lang w:eastAsia="en-AI"/>
           <w14:ligatures w14:val="none"/>
         </w:rPr>
-        <w:t xml:space="preserve">Time taken by </w:t>
-      </w:r>
-      <w:proofErr w:type="spellStart"/>
-      <w:r>
-        <w:rPr>
-          <w:rFonts w:ascii="Courier New" w:eastAsia="Times New Roman" w:hAnsi="Courier New" w:cs="Courier New"/>
-          <w:color w:val="000000"/>
-          <w:kern w:val="0"/>
-          <w:sz w:val="20"/>
-          <w:szCs w:val="20"/>
-          <w:lang w:eastAsia="en-AI"/>
-          <w14:ligatures w14:val="none"/>
-        </w:rPr>
-        <w:t>test_concurrent_writes</w:t>
-      </w:r>
-      <w:proofErr w:type="spellEnd"/>
-      <w:r>
-        <w:rPr>
-          <w:rFonts w:ascii="Courier New" w:eastAsia="Times New Roman" w:hAnsi="Courier New" w:cs="Courier New"/>
-          <w:color w:val="000000"/>
-          <w:kern w:val="0"/>
-          <w:sz w:val="20"/>
-          <w:szCs w:val="20"/>
-          <w:lang w:eastAsia="en-AI"/>
-          <w14:ligatures w14:val="none"/>
-        </w:rPr>
-        <w:t>: 5.0620 seconds</w:t>
+        <w:t>Time taken by test_concurrent_writes: 5.0620 seconds</w:t>
       </w:r>
     </w:p>
     <w:p>
@@ -4996,33 +3773,7 @@
           <w14:ligatures w14:val="none"/>
         </w:rPr>
         <w:lastRenderedPageBreak/>
-        <w:t xml:space="preserve">Time taken by </w:t>
-      </w:r>
-      <w:proofErr w:type="spellStart"/>
-      <w:r>
-        <w:rPr>
-          <w:rFonts w:ascii="Courier New" w:eastAsia="Times New Roman" w:hAnsi="Courier New" w:cs="Courier New"/>
-          <w:color w:val="000000"/>
-          <w:kern w:val="0"/>
-          <w:sz w:val="20"/>
-          <w:szCs w:val="20"/>
-          <w:lang w:eastAsia="en-AI"/>
-          <w14:ligatures w14:val="none"/>
-        </w:rPr>
-        <w:t>test_random_reads</w:t>
-      </w:r>
-      <w:proofErr w:type="spellEnd"/>
-      <w:r>
-        <w:rPr>
-          <w:rFonts w:ascii="Courier New" w:eastAsia="Times New Roman" w:hAnsi="Courier New" w:cs="Courier New"/>
-          <w:color w:val="000000"/>
-          <w:kern w:val="0"/>
-          <w:sz w:val="20"/>
-          <w:szCs w:val="20"/>
-          <w:lang w:eastAsia="en-AI"/>
-          <w14:ligatures w14:val="none"/>
-        </w:rPr>
-        <w:t>: 1.4646 seconds</w:t>
+        <w:t>Time taken by test_random_reads: 1.4646 seconds</w:t>
       </w:r>
     </w:p>
     <w:p>
@@ -5076,33 +3827,7 @@
           <w:lang w:eastAsia="en-AI"/>
           <w14:ligatures w14:val="none"/>
         </w:rPr>
-        <w:t xml:space="preserve">Time taken by </w:t>
-      </w:r>
-      <w:proofErr w:type="spellStart"/>
-      <w:r>
-        <w:rPr>
-          <w:rFonts w:ascii="Courier New" w:eastAsia="Times New Roman" w:hAnsi="Courier New" w:cs="Courier New"/>
-          <w:color w:val="000000"/>
-          <w:kern w:val="0"/>
-          <w:sz w:val="20"/>
-          <w:szCs w:val="20"/>
-          <w:lang w:eastAsia="en-AI"/>
-          <w14:ligatures w14:val="none"/>
-        </w:rPr>
-        <w:t>test_random_writes</w:t>
-      </w:r>
-      <w:proofErr w:type="spellEnd"/>
-      <w:r>
-        <w:rPr>
-          <w:rFonts w:ascii="Courier New" w:eastAsia="Times New Roman" w:hAnsi="Courier New" w:cs="Courier New"/>
-          <w:color w:val="000000"/>
-          <w:kern w:val="0"/>
-          <w:sz w:val="20"/>
-          <w:szCs w:val="20"/>
-          <w:lang w:eastAsia="en-AI"/>
-          <w14:ligatures w14:val="none"/>
-        </w:rPr>
-        <w:t>: 2.4805 seconds</w:t>
+        <w:t>Time taken by test_random_writes: 2.4805 seconds</w:t>
       </w:r>
     </w:p>
     <w:p>
@@ -5156,33 +3881,7 @@
           <w:lang w:eastAsia="en-AI"/>
           <w14:ligatures w14:val="none"/>
         </w:rPr>
-        <w:t xml:space="preserve">Time taken by </w:t>
-      </w:r>
-      <w:proofErr w:type="spellStart"/>
-      <w:r>
-        <w:rPr>
-          <w:rFonts w:ascii="Courier New" w:eastAsia="Times New Roman" w:hAnsi="Courier New" w:cs="Courier New"/>
-          <w:color w:val="000000"/>
-          <w:kern w:val="0"/>
-          <w:sz w:val="20"/>
-          <w:szCs w:val="20"/>
-          <w:lang w:eastAsia="en-AI"/>
-          <w14:ligatures w14:val="none"/>
-        </w:rPr>
-        <w:t>test_random_concurrent_reads</w:t>
-      </w:r>
-      <w:proofErr w:type="spellEnd"/>
-      <w:r>
-        <w:rPr>
-          <w:rFonts w:ascii="Courier New" w:eastAsia="Times New Roman" w:hAnsi="Courier New" w:cs="Courier New"/>
-          <w:color w:val="000000"/>
-          <w:kern w:val="0"/>
-          <w:sz w:val="20"/>
-          <w:szCs w:val="20"/>
-          <w:lang w:eastAsia="en-AI"/>
-          <w14:ligatures w14:val="none"/>
-        </w:rPr>
-        <w:t>: 0.1431 seconds</w:t>
+        <w:t>Time taken by test_random_concurrent_reads: 0.1431 seconds</w:t>
       </w:r>
     </w:p>
     <w:p>
@@ -5236,33 +3935,7 @@
           <w:lang w:eastAsia="en-AI"/>
           <w14:ligatures w14:val="none"/>
         </w:rPr>
-        <w:t xml:space="preserve">Time taken by </w:t>
-      </w:r>
-      <w:proofErr w:type="spellStart"/>
-      <w:r>
-        <w:rPr>
-          <w:rFonts w:ascii="Courier New" w:eastAsia="Times New Roman" w:hAnsi="Courier New" w:cs="Courier New"/>
-          <w:color w:val="000000"/>
-          <w:kern w:val="0"/>
-          <w:sz w:val="20"/>
-          <w:szCs w:val="20"/>
-          <w:lang w:eastAsia="en-AI"/>
-          <w14:ligatures w14:val="none"/>
-        </w:rPr>
-        <w:t>test_random_concurrent_writes</w:t>
-      </w:r>
-      <w:proofErr w:type="spellEnd"/>
-      <w:r>
-        <w:rPr>
-          <w:rFonts w:ascii="Courier New" w:eastAsia="Times New Roman" w:hAnsi="Courier New" w:cs="Courier New"/>
-          <w:color w:val="000000"/>
-          <w:kern w:val="0"/>
-          <w:sz w:val="20"/>
-          <w:szCs w:val="20"/>
-          <w:lang w:eastAsia="en-AI"/>
-          <w14:ligatures w14:val="none"/>
-        </w:rPr>
-        <w:t>: 0.1688 seconds</w:t>
+        <w:t>Time taken by test_random_concurrent_writes: 0.1688 seconds</w:t>
       </w:r>
     </w:p>
     <w:p>
@@ -5397,33 +4070,7 @@
           <w:lang w:eastAsia="en-AI"/>
           <w14:ligatures w14:val="none"/>
         </w:rPr>
-        <w:t xml:space="preserve">Time taken by </w:t>
-      </w:r>
-      <w:proofErr w:type="spellStart"/>
-      <w:r>
-        <w:rPr>
-          <w:rFonts w:ascii="Courier New" w:eastAsia="Times New Roman" w:hAnsi="Courier New" w:cs="Courier New"/>
-          <w:color w:val="000000"/>
-          <w:kern w:val="0"/>
-          <w:sz w:val="20"/>
-          <w:szCs w:val="20"/>
-          <w:lang w:eastAsia="en-AI"/>
-          <w14:ligatures w14:val="none"/>
-        </w:rPr>
-        <w:t>test_serial_reads</w:t>
-      </w:r>
-      <w:proofErr w:type="spellEnd"/>
-      <w:r>
-        <w:rPr>
-          <w:rFonts w:ascii="Courier New" w:eastAsia="Times New Roman" w:hAnsi="Courier New" w:cs="Courier New"/>
-          <w:color w:val="000000"/>
-          <w:kern w:val="0"/>
-          <w:sz w:val="20"/>
-          <w:szCs w:val="20"/>
-          <w:lang w:eastAsia="en-AI"/>
-          <w14:ligatures w14:val="none"/>
-        </w:rPr>
-        <w:t>: 0.2255 seconds</w:t>
+        <w:t>Time taken by test_serial_reads: 0.2255 seconds</w:t>
       </w:r>
     </w:p>
     <w:p>
@@ -5477,33 +4124,7 @@
           <w:lang w:eastAsia="en-AI"/>
           <w14:ligatures w14:val="none"/>
         </w:rPr>
-        <w:t xml:space="preserve">Time taken by </w:t>
-      </w:r>
-      <w:proofErr w:type="spellStart"/>
-      <w:r>
-        <w:rPr>
-          <w:rFonts w:ascii="Courier New" w:eastAsia="Times New Roman" w:hAnsi="Courier New" w:cs="Courier New"/>
-          <w:color w:val="000000"/>
-          <w:kern w:val="0"/>
-          <w:sz w:val="20"/>
-          <w:szCs w:val="20"/>
-          <w:lang w:eastAsia="en-AI"/>
-          <w14:ligatures w14:val="none"/>
-        </w:rPr>
-        <w:t>test_serial_writes</w:t>
-      </w:r>
-      <w:proofErr w:type="spellEnd"/>
-      <w:r>
-        <w:rPr>
-          <w:rFonts w:ascii="Courier New" w:eastAsia="Times New Roman" w:hAnsi="Courier New" w:cs="Courier New"/>
-          <w:color w:val="000000"/>
-          <w:kern w:val="0"/>
-          <w:sz w:val="20"/>
-          <w:szCs w:val="20"/>
-          <w:lang w:eastAsia="en-AI"/>
-          <w14:ligatures w14:val="none"/>
-        </w:rPr>
-        <w:t>: 5.0564 seconds</w:t>
+        <w:t>Time taken by test_serial_writes: 5.0564 seconds</w:t>
       </w:r>
     </w:p>
     <w:p>
@@ -5557,33 +4178,7 @@
           <w:lang w:eastAsia="en-AI"/>
           <w14:ligatures w14:val="none"/>
         </w:rPr>
-        <w:t xml:space="preserve">Time taken by </w:t>
-      </w:r>
-      <w:proofErr w:type="spellStart"/>
-      <w:r>
-        <w:rPr>
-          <w:rFonts w:ascii="Courier New" w:eastAsia="Times New Roman" w:hAnsi="Courier New" w:cs="Courier New"/>
-          <w:color w:val="000000"/>
-          <w:kern w:val="0"/>
-          <w:sz w:val="20"/>
-          <w:szCs w:val="20"/>
-          <w:lang w:eastAsia="en-AI"/>
-          <w14:ligatures w14:val="none"/>
-        </w:rPr>
-        <w:t>test_concurrent_reads</w:t>
-      </w:r>
-      <w:proofErr w:type="spellEnd"/>
-      <w:r>
-        <w:rPr>
-          <w:rFonts w:ascii="Courier New" w:eastAsia="Times New Roman" w:hAnsi="Courier New" w:cs="Courier New"/>
-          <w:color w:val="000000"/>
-          <w:kern w:val="0"/>
-          <w:sz w:val="20"/>
-          <w:szCs w:val="20"/>
-          <w:lang w:eastAsia="en-AI"/>
-          <w14:ligatures w14:val="none"/>
-        </w:rPr>
-        <w:t>: 0.1515 seconds</w:t>
+        <w:t>Time taken by test_concurrent_reads: 0.1515 seconds</w:t>
       </w:r>
     </w:p>
     <w:p>
@@ -5637,33 +4232,7 @@
           <w:lang w:eastAsia="en-AI"/>
           <w14:ligatures w14:val="none"/>
         </w:rPr>
-        <w:t xml:space="preserve">Time taken by </w:t>
-      </w:r>
-      <w:proofErr w:type="spellStart"/>
-      <w:r>
-        <w:rPr>
-          <w:rFonts w:ascii="Courier New" w:eastAsia="Times New Roman" w:hAnsi="Courier New" w:cs="Courier New"/>
-          <w:color w:val="000000"/>
-          <w:kern w:val="0"/>
-          <w:sz w:val="20"/>
-          <w:szCs w:val="20"/>
-          <w:lang w:eastAsia="en-AI"/>
-          <w14:ligatures w14:val="none"/>
-        </w:rPr>
-        <w:t>test_concurrent_writes</w:t>
-      </w:r>
-      <w:proofErr w:type="spellEnd"/>
-      <w:r>
-        <w:rPr>
-          <w:rFonts w:ascii="Courier New" w:eastAsia="Times New Roman" w:hAnsi="Courier New" w:cs="Courier New"/>
-          <w:color w:val="000000"/>
-          <w:kern w:val="0"/>
-          <w:sz w:val="20"/>
-          <w:szCs w:val="20"/>
-          <w:lang w:eastAsia="en-AI"/>
-          <w14:ligatures w14:val="none"/>
-        </w:rPr>
-        <w:t>: 5.1000 seconds</w:t>
+        <w:t>Time taken by test_concurrent_writes: 5.1000 seconds</w:t>
       </w:r>
     </w:p>
     <w:p>
@@ -5717,33 +4286,7 @@
           <w:lang w:eastAsia="en-AI"/>
           <w14:ligatures w14:val="none"/>
         </w:rPr>
-        <w:t xml:space="preserve">Time taken by </w:t>
-      </w:r>
-      <w:proofErr w:type="spellStart"/>
-      <w:r>
-        <w:rPr>
-          <w:rFonts w:ascii="Courier New" w:eastAsia="Times New Roman" w:hAnsi="Courier New" w:cs="Courier New"/>
-          <w:color w:val="000000"/>
-          <w:kern w:val="0"/>
-          <w:sz w:val="20"/>
-          <w:szCs w:val="20"/>
-          <w:lang w:eastAsia="en-AI"/>
-          <w14:ligatures w14:val="none"/>
-        </w:rPr>
-        <w:t>test_random_reads</w:t>
-      </w:r>
-      <w:proofErr w:type="spellEnd"/>
-      <w:r>
-        <w:rPr>
-          <w:rFonts w:ascii="Courier New" w:eastAsia="Times New Roman" w:hAnsi="Courier New" w:cs="Courier New"/>
-          <w:color w:val="000000"/>
-          <w:kern w:val="0"/>
-          <w:sz w:val="20"/>
-          <w:szCs w:val="20"/>
-          <w:lang w:eastAsia="en-AI"/>
-          <w14:ligatures w14:val="none"/>
-        </w:rPr>
-        <w:t>: 1.4176 seconds</w:t>
+        <w:t>Time taken by test_random_reads: 1.4176 seconds</w:t>
       </w:r>
     </w:p>
     <w:p>
@@ -5797,33 +4340,7 @@
           <w:lang w:eastAsia="en-AI"/>
           <w14:ligatures w14:val="none"/>
         </w:rPr>
-        <w:t xml:space="preserve">Time taken by </w:t>
-      </w:r>
-      <w:proofErr w:type="spellStart"/>
-      <w:r>
-        <w:rPr>
-          <w:rFonts w:ascii="Courier New" w:eastAsia="Times New Roman" w:hAnsi="Courier New" w:cs="Courier New"/>
-          <w:color w:val="000000"/>
-          <w:kern w:val="0"/>
-          <w:sz w:val="20"/>
-          <w:szCs w:val="20"/>
-          <w:lang w:eastAsia="en-AI"/>
-          <w14:ligatures w14:val="none"/>
-        </w:rPr>
-        <w:t>test_random_writes</w:t>
-      </w:r>
-      <w:proofErr w:type="spellEnd"/>
-      <w:r>
-        <w:rPr>
-          <w:rFonts w:ascii="Courier New" w:eastAsia="Times New Roman" w:hAnsi="Courier New" w:cs="Courier New"/>
-          <w:color w:val="000000"/>
-          <w:kern w:val="0"/>
-          <w:sz w:val="20"/>
-          <w:szCs w:val="20"/>
-          <w:lang w:eastAsia="en-AI"/>
-          <w14:ligatures w14:val="none"/>
-        </w:rPr>
-        <w:t>: 3.3028 seconds</w:t>
+        <w:t>Time taken by test_random_writes: 3.3028 seconds</w:t>
       </w:r>
     </w:p>
     <w:p>
@@ -5877,33 +4394,7 @@
           <w:lang w:eastAsia="en-AI"/>
           <w14:ligatures w14:val="none"/>
         </w:rPr>
-        <w:t xml:space="preserve">Time taken by </w:t>
-      </w:r>
-      <w:proofErr w:type="spellStart"/>
-      <w:r>
-        <w:rPr>
-          <w:rFonts w:ascii="Courier New" w:eastAsia="Times New Roman" w:hAnsi="Courier New" w:cs="Courier New"/>
-          <w:color w:val="000000"/>
-          <w:kern w:val="0"/>
-          <w:sz w:val="20"/>
-          <w:szCs w:val="20"/>
-          <w:lang w:eastAsia="en-AI"/>
-          <w14:ligatures w14:val="none"/>
-        </w:rPr>
-        <w:t>test_random_concurrent_reads</w:t>
-      </w:r>
-      <w:proofErr w:type="spellEnd"/>
-      <w:r>
-        <w:rPr>
-          <w:rFonts w:ascii="Courier New" w:eastAsia="Times New Roman" w:hAnsi="Courier New" w:cs="Courier New"/>
-          <w:color w:val="000000"/>
-          <w:kern w:val="0"/>
-          <w:sz w:val="20"/>
-          <w:szCs w:val="20"/>
-          <w:lang w:eastAsia="en-AI"/>
-          <w14:ligatures w14:val="none"/>
-        </w:rPr>
-        <w:t>: 0.1487 seconds</w:t>
+        <w:t>Time taken by test_random_concurrent_reads: 0.1487 seconds</w:t>
       </w:r>
     </w:p>
     <w:p>
@@ -5956,33 +4447,7 @@
           <w:lang w:eastAsia="en-AI"/>
           <w14:ligatures w14:val="none"/>
         </w:rPr>
-        <w:t xml:space="preserve">Time taken by </w:t>
-      </w:r>
-      <w:proofErr w:type="spellStart"/>
-      <w:r>
-        <w:rPr>
-          <w:rFonts w:ascii="Courier New" w:eastAsia="Times New Roman" w:hAnsi="Courier New" w:cs="Courier New"/>
-          <w:color w:val="000000"/>
-          <w:kern w:val="0"/>
-          <w:sz w:val="20"/>
-          <w:szCs w:val="20"/>
-          <w:lang w:eastAsia="en-AI"/>
-          <w14:ligatures w14:val="none"/>
-        </w:rPr>
-        <w:t>test_random_concurrent_writes</w:t>
-      </w:r>
-      <w:proofErr w:type="spellEnd"/>
-      <w:r>
-        <w:rPr>
-          <w:rFonts w:ascii="Courier New" w:eastAsia="Times New Roman" w:hAnsi="Courier New" w:cs="Courier New"/>
-          <w:color w:val="000000"/>
-          <w:kern w:val="0"/>
-          <w:sz w:val="20"/>
-          <w:szCs w:val="20"/>
-          <w:lang w:eastAsia="en-AI"/>
-          <w14:ligatures w14:val="none"/>
-        </w:rPr>
-        <w:t>: 0.2216 seconds</w:t>
+        <w:t>Time taken by test_random_concurrent_writes: 0.2216 seconds</w:t>
       </w:r>
     </w:p>
     <w:p>
@@ -6198,33 +4663,7 @@
           <w:lang w:eastAsia="en-AI"/>
           <w14:ligatures w14:val="none"/>
         </w:rPr>
-        <w:t xml:space="preserve">Time taken by </w:t>
-      </w:r>
-      <w:proofErr w:type="spellStart"/>
-      <w:r>
-        <w:rPr>
-          <w:rFonts w:ascii="Courier New" w:eastAsia="Times New Roman" w:hAnsi="Courier New" w:cs="Courier New"/>
-          <w:color w:val="000000"/>
-          <w:kern w:val="0"/>
-          <w:sz w:val="20"/>
-          <w:szCs w:val="20"/>
-          <w:lang w:eastAsia="en-AI"/>
-          <w14:ligatures w14:val="none"/>
-        </w:rPr>
-        <w:t>test_serial_reads</w:t>
-      </w:r>
-      <w:proofErr w:type="spellEnd"/>
-      <w:r>
-        <w:rPr>
-          <w:rFonts w:ascii="Courier New" w:eastAsia="Times New Roman" w:hAnsi="Courier New" w:cs="Courier New"/>
-          <w:color w:val="000000"/>
-          <w:kern w:val="0"/>
-          <w:sz w:val="20"/>
-          <w:szCs w:val="20"/>
-          <w:lang w:eastAsia="en-AI"/>
-          <w14:ligatures w14:val="none"/>
-        </w:rPr>
-        <w:t>: 0.3095 seconds</w:t>
+        <w:t>Time taken by test_serial_reads: 0.3095 seconds</w:t>
       </w:r>
     </w:p>
     <w:p>
@@ -6278,33 +4717,7 @@
           <w:lang w:eastAsia="en-AI"/>
           <w14:ligatures w14:val="none"/>
         </w:rPr>
-        <w:t xml:space="preserve">Time taken by </w:t>
-      </w:r>
-      <w:proofErr w:type="spellStart"/>
-      <w:r>
-        <w:rPr>
-          <w:rFonts w:ascii="Courier New" w:eastAsia="Times New Roman" w:hAnsi="Courier New" w:cs="Courier New"/>
-          <w:color w:val="000000"/>
-          <w:kern w:val="0"/>
-          <w:sz w:val="20"/>
-          <w:szCs w:val="20"/>
-          <w:lang w:eastAsia="en-AI"/>
-          <w14:ligatures w14:val="none"/>
-        </w:rPr>
-        <w:t>test_serial_writes</w:t>
-      </w:r>
-      <w:proofErr w:type="spellEnd"/>
-      <w:r>
-        <w:rPr>
-          <w:rFonts w:ascii="Courier New" w:eastAsia="Times New Roman" w:hAnsi="Courier New" w:cs="Courier New"/>
-          <w:color w:val="000000"/>
-          <w:kern w:val="0"/>
-          <w:sz w:val="20"/>
-          <w:szCs w:val="20"/>
-          <w:lang w:eastAsia="en-AI"/>
-          <w14:ligatures w14:val="none"/>
-        </w:rPr>
-        <w:t>: 5.0777 seconds</w:t>
+        <w:t>Time taken by test_serial_writes: 5.0777 seconds</w:t>
       </w:r>
     </w:p>
     <w:p>
@@ -6358,33 +4771,7 @@
           <w:lang w:eastAsia="en-AI"/>
           <w14:ligatures w14:val="none"/>
         </w:rPr>
-        <w:t xml:space="preserve">Time taken by </w:t>
-      </w:r>
-      <w:proofErr w:type="spellStart"/>
-      <w:r>
-        <w:rPr>
-          <w:rFonts w:ascii="Courier New" w:eastAsia="Times New Roman" w:hAnsi="Courier New" w:cs="Courier New"/>
-          <w:color w:val="000000"/>
-          <w:kern w:val="0"/>
-          <w:sz w:val="20"/>
-          <w:szCs w:val="20"/>
-          <w:lang w:eastAsia="en-AI"/>
-          <w14:ligatures w14:val="none"/>
-        </w:rPr>
-        <w:t>test_concurrent_reads</w:t>
-      </w:r>
-      <w:proofErr w:type="spellEnd"/>
-      <w:r>
-        <w:rPr>
-          <w:rFonts w:ascii="Courier New" w:eastAsia="Times New Roman" w:hAnsi="Courier New" w:cs="Courier New"/>
-          <w:color w:val="000000"/>
-          <w:kern w:val="0"/>
-          <w:sz w:val="20"/>
-          <w:szCs w:val="20"/>
-          <w:lang w:eastAsia="en-AI"/>
-          <w14:ligatures w14:val="none"/>
-        </w:rPr>
-        <w:t>: 0.1483 seconds</w:t>
+        <w:t>Time taken by test_concurrent_reads: 0.1483 seconds</w:t>
       </w:r>
     </w:p>
     <w:p>
@@ -6438,33 +4825,7 @@
           <w:lang w:eastAsia="en-AI"/>
           <w14:ligatures w14:val="none"/>
         </w:rPr>
-        <w:t xml:space="preserve">Time taken by </w:t>
-      </w:r>
-      <w:proofErr w:type="spellStart"/>
-      <w:r>
-        <w:rPr>
-          <w:rFonts w:ascii="Courier New" w:eastAsia="Times New Roman" w:hAnsi="Courier New" w:cs="Courier New"/>
-          <w:color w:val="000000"/>
-          <w:kern w:val="0"/>
-          <w:sz w:val="20"/>
-          <w:szCs w:val="20"/>
-          <w:lang w:eastAsia="en-AI"/>
-          <w14:ligatures w14:val="none"/>
-        </w:rPr>
-        <w:t>test_concurrent_writes</w:t>
-      </w:r>
-      <w:proofErr w:type="spellEnd"/>
-      <w:r>
-        <w:rPr>
-          <w:rFonts w:ascii="Courier New" w:eastAsia="Times New Roman" w:hAnsi="Courier New" w:cs="Courier New"/>
-          <w:color w:val="000000"/>
-          <w:kern w:val="0"/>
-          <w:sz w:val="20"/>
-          <w:szCs w:val="20"/>
-          <w:lang w:eastAsia="en-AI"/>
-          <w14:ligatures w14:val="none"/>
-        </w:rPr>
-        <w:t>: 5.0430 seconds</w:t>
+        <w:t>Time taken by test_concurrent_writes: 5.0430 seconds</w:t>
       </w:r>
     </w:p>
     <w:p>
@@ -6518,33 +4879,7 @@
           <w:lang w:eastAsia="en-AI"/>
           <w14:ligatures w14:val="none"/>
         </w:rPr>
-        <w:t xml:space="preserve">Time taken by </w:t>
-      </w:r>
-      <w:proofErr w:type="spellStart"/>
-      <w:r>
-        <w:rPr>
-          <w:rFonts w:ascii="Courier New" w:eastAsia="Times New Roman" w:hAnsi="Courier New" w:cs="Courier New"/>
-          <w:color w:val="000000"/>
-          <w:kern w:val="0"/>
-          <w:sz w:val="20"/>
-          <w:szCs w:val="20"/>
-          <w:lang w:eastAsia="en-AI"/>
-          <w14:ligatures w14:val="none"/>
-        </w:rPr>
-        <w:t>test_random_reads</w:t>
-      </w:r>
-      <w:proofErr w:type="spellEnd"/>
-      <w:r>
-        <w:rPr>
-          <w:rFonts w:ascii="Courier New" w:eastAsia="Times New Roman" w:hAnsi="Courier New" w:cs="Courier New"/>
-          <w:color w:val="000000"/>
-          <w:kern w:val="0"/>
-          <w:sz w:val="20"/>
-          <w:szCs w:val="20"/>
-          <w:lang w:eastAsia="en-AI"/>
-          <w14:ligatures w14:val="none"/>
-        </w:rPr>
-        <w:t>: 1.6585 seconds</w:t>
+        <w:t>Time taken by test_random_reads: 1.6585 seconds</w:t>
       </w:r>
     </w:p>
     <w:p>
@@ -6598,33 +4933,7 @@
           <w:lang w:eastAsia="en-AI"/>
           <w14:ligatures w14:val="none"/>
         </w:rPr>
-        <w:t xml:space="preserve">Time taken by </w:t>
-      </w:r>
-      <w:proofErr w:type="spellStart"/>
-      <w:r>
-        <w:rPr>
-          <w:rFonts w:ascii="Courier New" w:eastAsia="Times New Roman" w:hAnsi="Courier New" w:cs="Courier New"/>
-          <w:color w:val="000000"/>
-          <w:kern w:val="0"/>
-          <w:sz w:val="20"/>
-          <w:szCs w:val="20"/>
-          <w:lang w:eastAsia="en-AI"/>
-          <w14:ligatures w14:val="none"/>
-        </w:rPr>
-        <w:t>test_random_writes</w:t>
-      </w:r>
-      <w:proofErr w:type="spellEnd"/>
-      <w:r>
-        <w:rPr>
-          <w:rFonts w:ascii="Courier New" w:eastAsia="Times New Roman" w:hAnsi="Courier New" w:cs="Courier New"/>
-          <w:color w:val="000000"/>
-          <w:kern w:val="0"/>
-          <w:sz w:val="20"/>
-          <w:szCs w:val="20"/>
-          <w:lang w:eastAsia="en-AI"/>
-          <w14:ligatures w14:val="none"/>
-        </w:rPr>
-        <w:t>: 2.6847 seconds</w:t>
+        <w:t>Time taken by test_random_writes: 2.6847 seconds</w:t>
       </w:r>
     </w:p>
     <w:p>
@@ -6678,33 +4987,7 @@
           <w:lang w:eastAsia="en-AI"/>
           <w14:ligatures w14:val="none"/>
         </w:rPr>
-        <w:t xml:space="preserve">Time taken by </w:t>
-      </w:r>
-      <w:proofErr w:type="spellStart"/>
-      <w:r>
-        <w:rPr>
-          <w:rFonts w:ascii="Courier New" w:eastAsia="Times New Roman" w:hAnsi="Courier New" w:cs="Courier New"/>
-          <w:color w:val="000000"/>
-          <w:kern w:val="0"/>
-          <w:sz w:val="20"/>
-          <w:szCs w:val="20"/>
-          <w:lang w:eastAsia="en-AI"/>
-          <w14:ligatures w14:val="none"/>
-        </w:rPr>
-        <w:t>test_random_concurrent_reads</w:t>
-      </w:r>
-      <w:proofErr w:type="spellEnd"/>
-      <w:r>
-        <w:rPr>
-          <w:rFonts w:ascii="Courier New" w:eastAsia="Times New Roman" w:hAnsi="Courier New" w:cs="Courier New"/>
-          <w:color w:val="000000"/>
-          <w:kern w:val="0"/>
-          <w:sz w:val="20"/>
-          <w:szCs w:val="20"/>
-          <w:lang w:eastAsia="en-AI"/>
-          <w14:ligatures w14:val="none"/>
-        </w:rPr>
-        <w:t>: 0.1746 seconds</w:t>
+        <w:t>Time taken by test_random_concurrent_reads: 0.1746 seconds</w:t>
       </w:r>
     </w:p>
     <w:p>
@@ -6758,33 +5041,7 @@
           <w:lang w:eastAsia="en-AI"/>
           <w14:ligatures w14:val="none"/>
         </w:rPr>
-        <w:t xml:space="preserve">Time taken by </w:t>
-      </w:r>
-      <w:proofErr w:type="spellStart"/>
-      <w:r>
-        <w:rPr>
-          <w:rFonts w:ascii="Courier New" w:eastAsia="Times New Roman" w:hAnsi="Courier New" w:cs="Courier New"/>
-          <w:color w:val="000000"/>
-          <w:kern w:val="0"/>
-          <w:sz w:val="20"/>
-          <w:szCs w:val="20"/>
-          <w:lang w:eastAsia="en-AI"/>
-          <w14:ligatures w14:val="none"/>
-        </w:rPr>
-        <w:t>test_random_concurrent_writes</w:t>
-      </w:r>
-      <w:proofErr w:type="spellEnd"/>
-      <w:r>
-        <w:rPr>
-          <w:rFonts w:ascii="Courier New" w:eastAsia="Times New Roman" w:hAnsi="Courier New" w:cs="Courier New"/>
-          <w:color w:val="000000"/>
-          <w:kern w:val="0"/>
-          <w:sz w:val="20"/>
-          <w:szCs w:val="20"/>
-          <w:lang w:eastAsia="en-AI"/>
-          <w14:ligatures w14:val="none"/>
-        </w:rPr>
-        <w:t>: 0.1911 seconds</w:t>
+        <w:t>Time taken by test_random_concurrent_writes: 0.1911 seconds</w:t>
       </w:r>
     </w:p>
     <w:p>
@@ -6919,33 +5176,7 @@
           <w:lang w:eastAsia="en-AI"/>
           <w14:ligatures w14:val="none"/>
         </w:rPr>
-        <w:t xml:space="preserve">Time taken by </w:t>
-      </w:r>
-      <w:proofErr w:type="spellStart"/>
-      <w:r>
-        <w:rPr>
-          <w:rFonts w:ascii="Courier New" w:eastAsia="Times New Roman" w:hAnsi="Courier New" w:cs="Courier New"/>
-          <w:color w:val="000000"/>
-          <w:kern w:val="0"/>
-          <w:sz w:val="20"/>
-          <w:szCs w:val="20"/>
-          <w:lang w:eastAsia="en-AI"/>
-          <w14:ligatures w14:val="none"/>
-        </w:rPr>
-        <w:t>test_serial_reads</w:t>
-      </w:r>
-      <w:proofErr w:type="spellEnd"/>
-      <w:r>
-        <w:rPr>
-          <w:rFonts w:ascii="Courier New" w:eastAsia="Times New Roman" w:hAnsi="Courier New" w:cs="Courier New"/>
-          <w:color w:val="000000"/>
-          <w:kern w:val="0"/>
-          <w:sz w:val="20"/>
-          <w:szCs w:val="20"/>
-          <w:lang w:eastAsia="en-AI"/>
-          <w14:ligatures w14:val="none"/>
-        </w:rPr>
-        <w:t>: 0.2172 seconds</w:t>
+        <w:t>Time taken by test_serial_reads: 0.2172 seconds</w:t>
       </w:r>
     </w:p>
     <w:p>
@@ -6999,33 +5230,7 @@
           <w:lang w:eastAsia="en-AI"/>
           <w14:ligatures w14:val="none"/>
         </w:rPr>
-        <w:t xml:space="preserve">Time taken by </w:t>
-      </w:r>
-      <w:proofErr w:type="spellStart"/>
-      <w:r>
-        <w:rPr>
-          <w:rFonts w:ascii="Courier New" w:eastAsia="Times New Roman" w:hAnsi="Courier New" w:cs="Courier New"/>
-          <w:color w:val="000000"/>
-          <w:kern w:val="0"/>
-          <w:sz w:val="20"/>
-          <w:szCs w:val="20"/>
-          <w:lang w:eastAsia="en-AI"/>
-          <w14:ligatures w14:val="none"/>
-        </w:rPr>
-        <w:t>test_serial_writes</w:t>
-      </w:r>
-      <w:proofErr w:type="spellEnd"/>
-      <w:r>
-        <w:rPr>
-          <w:rFonts w:ascii="Courier New" w:eastAsia="Times New Roman" w:hAnsi="Courier New" w:cs="Courier New"/>
-          <w:color w:val="000000"/>
-          <w:kern w:val="0"/>
-          <w:sz w:val="20"/>
-          <w:szCs w:val="20"/>
-          <w:lang w:eastAsia="en-AI"/>
-          <w14:ligatures w14:val="none"/>
-        </w:rPr>
-        <w:t>: 5.0716 seconds</w:t>
+        <w:t>Time taken by test_serial_writes: 5.0716 seconds</w:t>
       </w:r>
     </w:p>
     <w:p>
@@ -7079,33 +5284,7 @@
           <w:lang w:eastAsia="en-AI"/>
           <w14:ligatures w14:val="none"/>
         </w:rPr>
-        <w:t xml:space="preserve">Time taken by </w:t>
-      </w:r>
-      <w:proofErr w:type="spellStart"/>
-      <w:r>
-        <w:rPr>
-          <w:rFonts w:ascii="Courier New" w:eastAsia="Times New Roman" w:hAnsi="Courier New" w:cs="Courier New"/>
-          <w:color w:val="000000"/>
-          <w:kern w:val="0"/>
-          <w:sz w:val="20"/>
-          <w:szCs w:val="20"/>
-          <w:lang w:eastAsia="en-AI"/>
-          <w14:ligatures w14:val="none"/>
-        </w:rPr>
-        <w:t>test_concurrent_reads</w:t>
-      </w:r>
-      <w:proofErr w:type="spellEnd"/>
-      <w:r>
-        <w:rPr>
-          <w:rFonts w:ascii="Courier New" w:eastAsia="Times New Roman" w:hAnsi="Courier New" w:cs="Courier New"/>
-          <w:color w:val="000000"/>
-          <w:kern w:val="0"/>
-          <w:sz w:val="20"/>
-          <w:szCs w:val="20"/>
-          <w:lang w:eastAsia="en-AI"/>
-          <w14:ligatures w14:val="none"/>
-        </w:rPr>
-        <w:t>: 0.1365 seconds</w:t>
+        <w:t>Time taken by test_concurrent_reads: 0.1365 seconds</w:t>
       </w:r>
     </w:p>
     <w:p>
@@ -7159,33 +5338,7 @@
           <w:lang w:eastAsia="en-AI"/>
           <w14:ligatures w14:val="none"/>
         </w:rPr>
-        <w:t xml:space="preserve">Time taken by </w:t>
-      </w:r>
-      <w:proofErr w:type="spellStart"/>
-      <w:r>
-        <w:rPr>
-          <w:rFonts w:ascii="Courier New" w:eastAsia="Times New Roman" w:hAnsi="Courier New" w:cs="Courier New"/>
-          <w:color w:val="000000"/>
-          <w:kern w:val="0"/>
-          <w:sz w:val="20"/>
-          <w:szCs w:val="20"/>
-          <w:lang w:eastAsia="en-AI"/>
-          <w14:ligatures w14:val="none"/>
-        </w:rPr>
-        <w:t>test_concurrent_writes</w:t>
-      </w:r>
-      <w:proofErr w:type="spellEnd"/>
-      <w:r>
-        <w:rPr>
-          <w:rFonts w:ascii="Courier New" w:eastAsia="Times New Roman" w:hAnsi="Courier New" w:cs="Courier New"/>
-          <w:color w:val="000000"/>
-          <w:kern w:val="0"/>
-          <w:sz w:val="20"/>
-          <w:szCs w:val="20"/>
-          <w:lang w:eastAsia="en-AI"/>
-          <w14:ligatures w14:val="none"/>
-        </w:rPr>
-        <w:t>: 5.0342 seconds</w:t>
+        <w:t>Time taken by test_concurrent_writes: 5.0342 seconds</w:t>
       </w:r>
     </w:p>
     <w:p>
@@ -7239,33 +5392,7 @@
           <w:lang w:eastAsia="en-AI"/>
           <w14:ligatures w14:val="none"/>
         </w:rPr>
-        <w:t xml:space="preserve">Time taken by </w:t>
-      </w:r>
-      <w:proofErr w:type="spellStart"/>
-      <w:r>
-        <w:rPr>
-          <w:rFonts w:ascii="Courier New" w:eastAsia="Times New Roman" w:hAnsi="Courier New" w:cs="Courier New"/>
-          <w:color w:val="000000"/>
-          <w:kern w:val="0"/>
-          <w:sz w:val="20"/>
-          <w:szCs w:val="20"/>
-          <w:lang w:eastAsia="en-AI"/>
-          <w14:ligatures w14:val="none"/>
-        </w:rPr>
-        <w:t>test_random_reads</w:t>
-      </w:r>
-      <w:proofErr w:type="spellEnd"/>
-      <w:r>
-        <w:rPr>
-          <w:rFonts w:ascii="Courier New" w:eastAsia="Times New Roman" w:hAnsi="Courier New" w:cs="Courier New"/>
-          <w:color w:val="000000"/>
-          <w:kern w:val="0"/>
-          <w:sz w:val="20"/>
-          <w:szCs w:val="20"/>
-          <w:lang w:eastAsia="en-AI"/>
-          <w14:ligatures w14:val="none"/>
-        </w:rPr>
-        <w:t>: 1.5995 seconds</w:t>
+        <w:t>Time taken by test_random_reads: 1.5995 seconds</w:t>
       </w:r>
     </w:p>
     <w:p>
@@ -7320,33 +5447,7 @@
           <w:lang w:eastAsia="en-AI"/>
           <w14:ligatures w14:val="none"/>
         </w:rPr>
-        <w:t xml:space="preserve">Time taken by </w:t>
-      </w:r>
-      <w:proofErr w:type="spellStart"/>
-      <w:r>
-        <w:rPr>
-          <w:rFonts w:ascii="Courier New" w:eastAsia="Times New Roman" w:hAnsi="Courier New" w:cs="Courier New"/>
-          <w:color w:val="000000"/>
-          <w:kern w:val="0"/>
-          <w:sz w:val="20"/>
-          <w:szCs w:val="20"/>
-          <w:lang w:eastAsia="en-AI"/>
-          <w14:ligatures w14:val="none"/>
-        </w:rPr>
-        <w:t>test_random_writes</w:t>
-      </w:r>
-      <w:proofErr w:type="spellEnd"/>
-      <w:r>
-        <w:rPr>
-          <w:rFonts w:ascii="Courier New" w:eastAsia="Times New Roman" w:hAnsi="Courier New" w:cs="Courier New"/>
-          <w:color w:val="000000"/>
-          <w:kern w:val="0"/>
-          <w:sz w:val="20"/>
-          <w:szCs w:val="20"/>
-          <w:lang w:eastAsia="en-AI"/>
-          <w14:ligatures w14:val="none"/>
-        </w:rPr>
-        <w:t>: 3.5592 seconds</w:t>
+        <w:t>Time taken by test_random_writes: 3.5592 seconds</w:t>
       </w:r>
     </w:p>
     <w:p>
@@ -7400,33 +5501,7 @@
           <w:lang w:eastAsia="en-AI"/>
           <w14:ligatures w14:val="none"/>
         </w:rPr>
-        <w:t xml:space="preserve">Time taken by </w:t>
-      </w:r>
-      <w:proofErr w:type="spellStart"/>
-      <w:r>
-        <w:rPr>
-          <w:rFonts w:ascii="Courier New" w:eastAsia="Times New Roman" w:hAnsi="Courier New" w:cs="Courier New"/>
-          <w:color w:val="000000"/>
-          <w:kern w:val="0"/>
-          <w:sz w:val="20"/>
-          <w:szCs w:val="20"/>
-          <w:lang w:eastAsia="en-AI"/>
-          <w14:ligatures w14:val="none"/>
-        </w:rPr>
-        <w:t>test_random_concurrent_reads</w:t>
-      </w:r>
-      <w:proofErr w:type="spellEnd"/>
-      <w:r>
-        <w:rPr>
-          <w:rFonts w:ascii="Courier New" w:eastAsia="Times New Roman" w:hAnsi="Courier New" w:cs="Courier New"/>
-          <w:color w:val="000000"/>
-          <w:kern w:val="0"/>
-          <w:sz w:val="20"/>
-          <w:szCs w:val="20"/>
-          <w:lang w:eastAsia="en-AI"/>
-          <w14:ligatures w14:val="none"/>
-        </w:rPr>
-        <w:t>: 0.1509 seconds</w:t>
+        <w:t>Time taken by test_random_concurrent_reads: 0.1509 seconds</w:t>
       </w:r>
     </w:p>
     <w:p>
@@ -7479,33 +5554,7 @@
           <w:lang w:eastAsia="en-AI"/>
           <w14:ligatures w14:val="none"/>
         </w:rPr>
-        <w:t xml:space="preserve">Time taken by </w:t>
-      </w:r>
-      <w:proofErr w:type="spellStart"/>
-      <w:r>
-        <w:rPr>
-          <w:rFonts w:ascii="Courier New" w:eastAsia="Times New Roman" w:hAnsi="Courier New" w:cs="Courier New"/>
-          <w:color w:val="000000"/>
-          <w:kern w:val="0"/>
-          <w:sz w:val="20"/>
-          <w:szCs w:val="20"/>
-          <w:lang w:eastAsia="en-AI"/>
-          <w14:ligatures w14:val="none"/>
-        </w:rPr>
-        <w:t>test_random_concurrent_writes</w:t>
-      </w:r>
-      <w:proofErr w:type="spellEnd"/>
-      <w:r>
-        <w:rPr>
-          <w:rFonts w:ascii="Courier New" w:eastAsia="Times New Roman" w:hAnsi="Courier New" w:cs="Courier New"/>
-          <w:color w:val="000000"/>
-          <w:kern w:val="0"/>
-          <w:sz w:val="20"/>
-          <w:szCs w:val="20"/>
-          <w:lang w:eastAsia="en-AI"/>
-          <w14:ligatures w14:val="none"/>
-        </w:rPr>
-        <w:t>: 0.2601 seconds</w:t>
+        <w:t>Time taken by test_random_concurrent_writes: 0.2601 seconds</w:t>
       </w:r>
     </w:p>
     <w:p/>
@@ -7724,15 +5773,7 @@
         <w:t>a</w:t>
       </w:r>
       <w:r>
-        <w:t xml:space="preserve">, while ‘large data’ refers to </w:t>
-      </w:r>
-      <w:proofErr w:type="gramStart"/>
-      <w:r>
-        <w:t>1024 character</w:t>
-      </w:r>
-      <w:proofErr w:type="gramEnd"/>
-      <w:r>
-        <w:t xml:space="preserve"> dat</w:t>
+        <w:t>, while ‘large data’ refers to 1024 character dat</w:t>
       </w:r>
       <w:r>
         <w:t>a</w:t>
@@ -7891,21 +5932,8 @@
           <w:lang w:eastAsia="en-AI"/>
           <w14:ligatures w14:val="none"/>
         </w:rPr>
-        <w:t xml:space="preserve">Gabriel </w:t>
-      </w:r>
-      <w:proofErr w:type="spellStart"/>
-      <w:r>
-        <w:rPr>
-          <w:rFonts w:ascii="Segoe UI" w:eastAsia="Times New Roman" w:hAnsi="Segoe UI" w:cs="Segoe UI"/>
-          <w:kern w:val="0"/>
-          <w:sz w:val="21"/>
-          <w:szCs w:val="21"/>
-          <w:lang w:eastAsia="en-AI"/>
-          <w14:ligatures w14:val="none"/>
-        </w:rPr>
-        <w:t>Paic</w:t>
-      </w:r>
-      <w:proofErr w:type="spellEnd"/>
+        <w:t>Gabriel Paic</w:t>
+      </w:r>
     </w:p>
     <w:p>
       <w:pPr>
@@ -8205,29 +6233,16 @@
           <w14:ligatures w14:val="none"/>
         </w:rPr>
       </w:pPr>
-      <w:proofErr w:type="gramStart"/>
-      <w:r>
-        <w:rPr>
-          <w:rFonts w:ascii="Courier New" w:eastAsia="Times New Roman" w:hAnsi="Courier New" w:cs="Courier New"/>
-          <w:kern w:val="0"/>
-          <w:sz w:val="21"/>
-          <w:szCs w:val="21"/>
-          <w:lang w:eastAsia="en-AI"/>
-          <w14:ligatures w14:val="none"/>
-        </w:rPr>
-        <w:t>Java(</w:t>
-      </w:r>
-      <w:proofErr w:type="gramEnd"/>
-      <w:r>
-        <w:rPr>
-          <w:rFonts w:ascii="Courier New" w:eastAsia="Times New Roman" w:hAnsi="Courier New" w:cs="Courier New"/>
-          <w:kern w:val="0"/>
-          <w:sz w:val="21"/>
-          <w:szCs w:val="21"/>
-          <w:lang w:eastAsia="en-AI"/>
-          <w14:ligatures w14:val="none"/>
-        </w:rPr>
-        <w:t>TM) SE Runtime Environment (build 1.8.0_411-b09)</w:t>
+      <w:r>
+        <w:rPr>
+          <w:rFonts w:ascii="Courier New" w:eastAsia="Times New Roman" w:hAnsi="Courier New" w:cs="Courier New"/>
+          <w:kern w:val="0"/>
+          <w:sz w:val="21"/>
+          <w:szCs w:val="21"/>
+          <w:lang w:eastAsia="en-AI"/>
+          <w14:ligatures w14:val="none"/>
+        </w:rPr>
+        <w:t>Java(TM) SE Runtime Environment (build 1.8.0_411-b09)</w:t>
       </w:r>
     </w:p>
     <w:p>
@@ -8269,44 +6284,7 @@
           <w:lang w:eastAsia="en-AI"/>
           <w14:ligatures w14:val="none"/>
         </w:rPr>
-        <w:t xml:space="preserve">Java </w:t>
-      </w:r>
-      <w:proofErr w:type="spellStart"/>
-      <w:proofErr w:type="gramStart"/>
-      <w:r>
-        <w:rPr>
-          <w:rFonts w:ascii="Courier New" w:eastAsia="Times New Roman" w:hAnsi="Courier New" w:cs="Courier New"/>
-          <w:kern w:val="0"/>
-          <w:sz w:val="21"/>
-          <w:szCs w:val="21"/>
-          <w:lang w:eastAsia="en-AI"/>
-          <w14:ligatures w14:val="none"/>
-        </w:rPr>
-        <w:t>HotSpot</w:t>
-      </w:r>
-      <w:proofErr w:type="spellEnd"/>
-      <w:r>
-        <w:rPr>
-          <w:rFonts w:ascii="Courier New" w:eastAsia="Times New Roman" w:hAnsi="Courier New" w:cs="Courier New"/>
-          <w:kern w:val="0"/>
-          <w:sz w:val="21"/>
-          <w:szCs w:val="21"/>
-          <w:lang w:eastAsia="en-AI"/>
-          <w14:ligatures w14:val="none"/>
-        </w:rPr>
-        <w:t>(</w:t>
-      </w:r>
-      <w:proofErr w:type="gramEnd"/>
-      <w:r>
-        <w:rPr>
-          <w:rFonts w:ascii="Courier New" w:eastAsia="Times New Roman" w:hAnsi="Courier New" w:cs="Courier New"/>
-          <w:kern w:val="0"/>
-          <w:sz w:val="21"/>
-          <w:szCs w:val="21"/>
-          <w:lang w:eastAsia="en-AI"/>
-          <w14:ligatures w14:val="none"/>
-        </w:rPr>
-        <w:t>TM) Client VM (build 25.411-b09, mixed mode, sharing)</w:t>
+        <w:t>Java HotSpot(TM) Client VM (build 25.411-b09, mixed mode, sharing)</w:t>
       </w:r>
     </w:p>
     <w:p>
@@ -8591,29 +6569,16 @@
           <w14:ligatures w14:val="none"/>
         </w:rPr>
       </w:pPr>
-      <w:proofErr w:type="gramStart"/>
-      <w:r>
-        <w:rPr>
-          <w:rFonts w:ascii="Courier New" w:eastAsia="Times New Roman" w:hAnsi="Courier New" w:cs="Courier New"/>
-          <w:kern w:val="0"/>
-          <w:sz w:val="21"/>
-          <w:szCs w:val="21"/>
-          <w:lang w:eastAsia="en-AI"/>
-          <w14:ligatures w14:val="none"/>
-        </w:rPr>
-        <w:t>Home-page</w:t>
-      </w:r>
-      <w:proofErr w:type="gramEnd"/>
-      <w:r>
-        <w:rPr>
-          <w:rFonts w:ascii="Courier New" w:eastAsia="Times New Roman" w:hAnsi="Courier New" w:cs="Courier New"/>
-          <w:kern w:val="0"/>
-          <w:sz w:val="21"/>
-          <w:szCs w:val="21"/>
-          <w:lang w:eastAsia="en-AI"/>
-          <w14:ligatures w14:val="none"/>
-        </w:rPr>
-        <w:t>: https://github.com/jpype-project/jpype</w:t>
+      <w:r>
+        <w:rPr>
+          <w:rFonts w:ascii="Courier New" w:eastAsia="Times New Roman" w:hAnsi="Courier New" w:cs="Courier New"/>
+          <w:kern w:val="0"/>
+          <w:sz w:val="21"/>
+          <w:szCs w:val="21"/>
+          <w:lang w:eastAsia="en-AI"/>
+          <w14:ligatures w14:val="none"/>
+        </w:rPr>
+        <w:t>Home-page: https://github.com/jpype-project/jpype</w:t>
       </w:r>
     </w:p>
     <w:p>
@@ -8739,31 +6704,7 @@
           <w:lang w:eastAsia="en-AI"/>
           <w14:ligatures w14:val="none"/>
         </w:rPr>
-        <w:t xml:space="preserve">License: </w:t>
-      </w:r>
-      <w:proofErr w:type="gramStart"/>
-      <w:r>
-        <w:rPr>
-          <w:rFonts w:ascii="Courier New" w:eastAsia="Times New Roman" w:hAnsi="Courier New" w:cs="Courier New"/>
-          <w:kern w:val="0"/>
-          <w:sz w:val="21"/>
-          <w:szCs w:val="21"/>
-          <w:lang w:eastAsia="en-AI"/>
-          <w14:ligatures w14:val="none"/>
-        </w:rPr>
-        <w:t>License :</w:t>
-      </w:r>
-      <w:proofErr w:type="gramEnd"/>
-      <w:r>
-        <w:rPr>
-          <w:rFonts w:ascii="Courier New" w:eastAsia="Times New Roman" w:hAnsi="Courier New" w:cs="Courier New"/>
-          <w:kern w:val="0"/>
-          <w:sz w:val="21"/>
-          <w:szCs w:val="21"/>
-          <w:lang w:eastAsia="en-AI"/>
-          <w14:ligatures w14:val="none"/>
-        </w:rPr>
-        <w:t>: OSI Approved :: Apache Software License</w:t>
+        <w:t>License: License :: OSI Approved :: Apache Software License</w:t>
       </w:r>
     </w:p>
     <w:p>
@@ -8955,31 +6896,7 @@
           <w:lang w:eastAsia="en-AI"/>
           <w14:ligatures w14:val="none"/>
         </w:rPr>
-        <w:t xml:space="preserve">$ </w:t>
-      </w:r>
-      <w:proofErr w:type="spellStart"/>
-      <w:r>
-        <w:rPr>
-          <w:rFonts w:ascii="Courier New" w:eastAsia="Times New Roman" w:hAnsi="Courier New" w:cs="Courier New"/>
-          <w:kern w:val="0"/>
-          <w:sz w:val="21"/>
-          <w:szCs w:val="21"/>
-          <w:lang w:eastAsia="en-AI"/>
-          <w14:ligatures w14:val="none"/>
-        </w:rPr>
-        <w:t>lsb_release</w:t>
-      </w:r>
-      <w:proofErr w:type="spellEnd"/>
-      <w:r>
-        <w:rPr>
-          <w:rFonts w:ascii="Courier New" w:eastAsia="Times New Roman" w:hAnsi="Courier New" w:cs="Courier New"/>
-          <w:kern w:val="0"/>
-          <w:sz w:val="21"/>
-          <w:szCs w:val="21"/>
-          <w:lang w:eastAsia="en-AI"/>
-          <w14:ligatures w14:val="none"/>
-        </w:rPr>
-        <w:t xml:space="preserve"> -a</w:t>
+        <w:t>$ lsb_release -a</w:t>
       </w:r>
     </w:p>
     <w:p>
@@ -9265,29 +7182,16 @@
           <w14:ligatures w14:val="none"/>
         </w:rPr>
       </w:pPr>
-      <w:proofErr w:type="spellStart"/>
-      <w:r>
-        <w:rPr>
-          <w:rFonts w:ascii="Courier New" w:eastAsia="Times New Roman" w:hAnsi="Courier New" w:cs="Courier New"/>
-          <w:kern w:val="0"/>
-          <w:sz w:val="21"/>
-          <w:szCs w:val="21"/>
-          <w:lang w:eastAsia="en-AI"/>
-          <w14:ligatures w14:val="none"/>
-        </w:rPr>
-        <w:t>openjdk</w:t>
-      </w:r>
-      <w:proofErr w:type="spellEnd"/>
-      <w:r>
-        <w:rPr>
-          <w:rFonts w:ascii="Courier New" w:eastAsia="Times New Roman" w:hAnsi="Courier New" w:cs="Courier New"/>
-          <w:kern w:val="0"/>
-          <w:sz w:val="21"/>
-          <w:szCs w:val="21"/>
-          <w:lang w:eastAsia="en-AI"/>
-          <w14:ligatures w14:val="none"/>
-        </w:rPr>
-        <w:t xml:space="preserve"> version "11.0.22" 2024-01-16</w:t>
+      <w:r>
+        <w:rPr>
+          <w:rFonts w:ascii="Courier New" w:eastAsia="Times New Roman" w:hAnsi="Courier New" w:cs="Courier New"/>
+          <w:kern w:val="0"/>
+          <w:sz w:val="21"/>
+          <w:szCs w:val="21"/>
+          <w:lang w:eastAsia="en-AI"/>
+          <w14:ligatures w14:val="none"/>
+        </w:rPr>
+        <w:t>openjdk version "11.0.22" 2024-01-16</w:t>
       </w:r>
     </w:p>
     <w:p>
@@ -9656,29 +7560,16 @@
           <w14:ligatures w14:val="none"/>
         </w:rPr>
       </w:pPr>
-      <w:proofErr w:type="gramStart"/>
-      <w:r>
-        <w:rPr>
-          <w:rFonts w:ascii="Courier New" w:eastAsia="Times New Roman" w:hAnsi="Courier New" w:cs="Courier New"/>
-          <w:kern w:val="0"/>
-          <w:sz w:val="21"/>
-          <w:szCs w:val="21"/>
-          <w:lang w:eastAsia="en-AI"/>
-          <w14:ligatures w14:val="none"/>
-        </w:rPr>
-        <w:t>Home-page</w:t>
-      </w:r>
-      <w:proofErr w:type="gramEnd"/>
-      <w:r>
-        <w:rPr>
-          <w:rFonts w:ascii="Courier New" w:eastAsia="Times New Roman" w:hAnsi="Courier New" w:cs="Courier New"/>
-          <w:kern w:val="0"/>
-          <w:sz w:val="21"/>
-          <w:szCs w:val="21"/>
-          <w:lang w:eastAsia="en-AI"/>
-          <w14:ligatures w14:val="none"/>
-        </w:rPr>
-        <w:t>: https://github.com/jpype-project/jpype</w:t>
+      <w:r>
+        <w:rPr>
+          <w:rFonts w:ascii="Courier New" w:eastAsia="Times New Roman" w:hAnsi="Courier New" w:cs="Courier New"/>
+          <w:kern w:val="0"/>
+          <w:sz w:val="21"/>
+          <w:szCs w:val="21"/>
+          <w:lang w:eastAsia="en-AI"/>
+          <w14:ligatures w14:val="none"/>
+        </w:rPr>
+        <w:t>Home-page: https://github.com/jpype-project/jpype</w:t>
       </w:r>
     </w:p>
     <w:p>
@@ -9804,31 +7695,7 @@
           <w:lang w:eastAsia="en-AI"/>
           <w14:ligatures w14:val="none"/>
         </w:rPr>
-        <w:t xml:space="preserve">License: </w:t>
-      </w:r>
-      <w:proofErr w:type="gramStart"/>
-      <w:r>
-        <w:rPr>
-          <w:rFonts w:ascii="Courier New" w:eastAsia="Times New Roman" w:hAnsi="Courier New" w:cs="Courier New"/>
-          <w:kern w:val="0"/>
-          <w:sz w:val="21"/>
-          <w:szCs w:val="21"/>
-          <w:lang w:eastAsia="en-AI"/>
-          <w14:ligatures w14:val="none"/>
-        </w:rPr>
-        <w:t>License :</w:t>
-      </w:r>
-      <w:proofErr w:type="gramEnd"/>
-      <w:r>
-        <w:rPr>
-          <w:rFonts w:ascii="Courier New" w:eastAsia="Times New Roman" w:hAnsi="Courier New" w:cs="Courier New"/>
-          <w:kern w:val="0"/>
-          <w:sz w:val="21"/>
-          <w:szCs w:val="21"/>
-          <w:lang w:eastAsia="en-AI"/>
-          <w14:ligatures w14:val="none"/>
-        </w:rPr>
-        <w:t>: OSI Approved :: Apache Software License</w:t>
+        <w:t>License: License :: OSI Approved :: Apache Software License</w:t>
       </w:r>
     </w:p>
     <w:p>
@@ -10067,21 +7934,8 @@
           <w:lang w:eastAsia="en-AI"/>
           <w14:ligatures w14:val="none"/>
         </w:rPr>
-        <w:t xml:space="preserve">├── </w:t>
-      </w:r>
-      <w:proofErr w:type="spellStart"/>
-      <w:r>
-        <w:rPr>
-          <w:rFonts w:ascii="Courier New" w:eastAsia="Times New Roman" w:hAnsi="Courier New" w:cs="Courier New"/>
-          <w:kern w:val="0"/>
-          <w:sz w:val="21"/>
-          <w:szCs w:val="21"/>
-          <w:lang w:eastAsia="en-AI"/>
-          <w14:ligatures w14:val="none"/>
-        </w:rPr>
-        <w:t>java_code</w:t>
-      </w:r>
-      <w:proofErr w:type="spellEnd"/>
+        <w:t>├── java_code</w:t>
+      </w:r>
     </w:p>
     <w:p>
       <w:pPr>
@@ -10122,21 +7976,8 @@
           <w:lang w:eastAsia="en-AI"/>
           <w14:ligatures w14:val="none"/>
         </w:rPr>
-        <w:t xml:space="preserve">│   └── </w:t>
-      </w:r>
-      <w:proofErr w:type="spellStart"/>
-      <w:r>
-        <w:rPr>
-          <w:rFonts w:ascii="Courier New" w:eastAsia="Times New Roman" w:hAnsi="Courier New" w:cs="Courier New"/>
-          <w:kern w:val="0"/>
-          <w:sz w:val="21"/>
-          <w:szCs w:val="21"/>
-          <w:lang w:eastAsia="en-AI"/>
-          <w14:ligatures w14:val="none"/>
-        </w:rPr>
-        <w:t>edcs</w:t>
-      </w:r>
-      <w:proofErr w:type="spellEnd"/>
+        <w:t>│   └── edcs</w:t>
+      </w:r>
     </w:p>
     <w:p>
       <w:pPr>
@@ -10177,21 +8018,8 @@
           <w:lang w:eastAsia="en-AI"/>
           <w14:ligatures w14:val="none"/>
         </w:rPr>
-        <w:t xml:space="preserve">│       ├── </w:t>
-      </w:r>
-      <w:proofErr w:type="spellStart"/>
-      <w:r>
-        <w:rPr>
-          <w:rFonts w:ascii="Courier New" w:eastAsia="Times New Roman" w:hAnsi="Courier New" w:cs="Courier New"/>
-          <w:kern w:val="0"/>
-          <w:sz w:val="21"/>
-          <w:szCs w:val="21"/>
-          <w:lang w:eastAsia="en-AI"/>
-          <w14:ligatures w14:val="none"/>
-        </w:rPr>
-        <w:t>edcs.iml</w:t>
-      </w:r>
-      <w:proofErr w:type="spellEnd"/>
+        <w:t>│       ├── edcs.iml</w:t>
+      </w:r>
     </w:p>
     <w:p>
       <w:pPr>
@@ -10316,21 +8144,8 @@
           <w:lang w:eastAsia="en-AI"/>
           <w14:ligatures w14:val="none"/>
         </w:rPr>
-        <w:t xml:space="preserve">│       │   │   ├── </w:t>
-      </w:r>
-      <w:proofErr w:type="spellStart"/>
-      <w:r>
-        <w:rPr>
-          <w:rFonts w:ascii="Courier New" w:eastAsia="Times New Roman" w:hAnsi="Courier New" w:cs="Courier New"/>
-          <w:kern w:val="0"/>
-          <w:sz w:val="21"/>
-          <w:szCs w:val="21"/>
-          <w:lang w:eastAsia="en-AI"/>
-          <w14:ligatures w14:val="none"/>
-        </w:rPr>
-        <w:t>client_app_jar</w:t>
-      </w:r>
-      <w:proofErr w:type="spellEnd"/>
+        <w:t>│       │   │   ├── client_app_jar</w:t>
+      </w:r>
     </w:p>
     <w:p>
       <w:pPr>
@@ -10413,21 +8228,8 @@
           <w:lang w:eastAsia="en-AI"/>
           <w14:ligatures w14:val="none"/>
         </w:rPr>
-        <w:t xml:space="preserve">│       │   │   └── </w:t>
-      </w:r>
-      <w:proofErr w:type="spellStart"/>
-      <w:r>
-        <w:rPr>
-          <w:rFonts w:ascii="Courier New" w:eastAsia="Times New Roman" w:hAnsi="Courier New" w:cs="Courier New"/>
-          <w:kern w:val="0"/>
-          <w:sz w:val="21"/>
-          <w:szCs w:val="21"/>
-          <w:lang w:eastAsia="en-AI"/>
-          <w14:ligatures w14:val="none"/>
-        </w:rPr>
-        <w:t>server_app_jar</w:t>
-      </w:r>
-      <w:proofErr w:type="spellEnd"/>
+        <w:t>│       │   │   └── server_app_jar</w:t>
+      </w:r>
     </w:p>
     <w:p>
       <w:pPr>
@@ -10510,21 +8312,8 @@
           <w:lang w:eastAsia="en-AI"/>
           <w14:ligatures w14:val="none"/>
         </w:rPr>
-        <w:t xml:space="preserve">│       └── </w:t>
-      </w:r>
-      <w:proofErr w:type="spellStart"/>
-      <w:r>
-        <w:rPr>
-          <w:rFonts w:ascii="Courier New" w:eastAsia="Times New Roman" w:hAnsi="Courier New" w:cs="Courier New"/>
-          <w:kern w:val="0"/>
-          <w:sz w:val="21"/>
-          <w:szCs w:val="21"/>
-          <w:lang w:eastAsia="en-AI"/>
-          <w14:ligatures w14:val="none"/>
-        </w:rPr>
-        <w:t>src</w:t>
-      </w:r>
-      <w:proofErr w:type="spellEnd"/>
+        <w:t>│       └── src</w:t>
+      </w:r>
     </w:p>
     <w:p>
       <w:pPr>
@@ -10607,21 +8396,8 @@
           <w:lang w:eastAsia="en-AI"/>
           <w14:ligatures w14:val="none"/>
         </w:rPr>
-        <w:t xml:space="preserve">│               └── </w:t>
-      </w:r>
-      <w:proofErr w:type="spellStart"/>
-      <w:r>
-        <w:rPr>
-          <w:rFonts w:ascii="Courier New" w:eastAsia="Times New Roman" w:hAnsi="Courier New" w:cs="Courier New"/>
-          <w:kern w:val="0"/>
-          <w:sz w:val="21"/>
-          <w:szCs w:val="21"/>
-          <w:lang w:eastAsia="en-AI"/>
-          <w14:ligatures w14:val="none"/>
-        </w:rPr>
-        <w:t>edcs</w:t>
-      </w:r>
-      <w:proofErr w:type="spellEnd"/>
+        <w:t>│               └── edcs</w:t>
+      </w:r>
     </w:p>
     <w:p>
       <w:pPr>
@@ -11293,21 +9069,8 @@
           <w:lang w:eastAsia="en-AI"/>
           <w14:ligatures w14:val="none"/>
         </w:rPr>
-        <w:t xml:space="preserve">├── </w:t>
-      </w:r>
-      <w:proofErr w:type="spellStart"/>
-      <w:r>
-        <w:rPr>
-          <w:rFonts w:ascii="Courier New" w:eastAsia="Times New Roman" w:hAnsi="Courier New" w:cs="Courier New"/>
-          <w:kern w:val="0"/>
-          <w:sz w:val="21"/>
-          <w:szCs w:val="21"/>
-          <w:lang w:eastAsia="en-AI"/>
-          <w14:ligatures w14:val="none"/>
-        </w:rPr>
-        <w:t>python_code</w:t>
-      </w:r>
-      <w:proofErr w:type="spellEnd"/>
+        <w:t>├── python_code</w:t>
+      </w:r>
     </w:p>
     <w:p>
       <w:pPr>
@@ -11961,31 +9724,17 @@
           <w14:ligatures w14:val="none"/>
         </w:rPr>
       </w:pPr>
-      <w:proofErr w:type="spellStart"/>
-      <w:r>
-        <w:rPr>
-          <w:rFonts w:ascii="Courier New" w:eastAsia="Times New Roman" w:hAnsi="Courier New" w:cs="Courier New"/>
-          <w:kern w:val="0"/>
-          <w:sz w:val="21"/>
-          <w:szCs w:val="21"/>
-          <w:lang w:eastAsia="en-AI"/>
-          <w14:ligatures w14:val="none"/>
-        </w:rPr>
-        <w:t>global_</w:t>
-      </w:r>
-      <w:proofErr w:type="gramStart"/>
-      <w:r>
-        <w:rPr>
-          <w:rFonts w:ascii="Courier New" w:eastAsia="Times New Roman" w:hAnsi="Courier New" w:cs="Courier New"/>
-          <w:kern w:val="0"/>
-          <w:sz w:val="21"/>
-          <w:szCs w:val="21"/>
-          <w:lang w:eastAsia="en-AI"/>
-          <w14:ligatures w14:val="none"/>
-        </w:rPr>
-        <w:t>variables</w:t>
-      </w:r>
-      <w:proofErr w:type="spellEnd"/>
+      <w:r>
+        <w:rPr>
+          <w:rFonts w:ascii="Courier New" w:eastAsia="Times New Roman" w:hAnsi="Courier New" w:cs="Courier New"/>
+          <w:kern w:val="0"/>
+          <w:sz w:val="21"/>
+          <w:szCs w:val="21"/>
+          <w:lang w:eastAsia="en-AI"/>
+          <w14:ligatures w14:val="none"/>
+        </w:rPr>
+        <w:t>global_variables</w:t>
+      </w:r>
       <w:r>
         <w:rPr>
           <w:rFonts w:ascii="Segoe UI" w:eastAsia="Times New Roman" w:hAnsi="Segoe UI" w:cs="Segoe UI"/>
@@ -11995,19 +9744,7 @@
           <w:lang w:eastAsia="en-AI"/>
           <w14:ligatures w14:val="none"/>
         </w:rPr>
-        <w:t>:</w:t>
-      </w:r>
-      <w:proofErr w:type="gramEnd"/>
-      <w:r>
-        <w:rPr>
-          <w:rFonts w:ascii="Segoe UI" w:eastAsia="Times New Roman" w:hAnsi="Segoe UI" w:cs="Segoe UI"/>
-          <w:kern w:val="0"/>
-          <w:sz w:val="21"/>
-          <w:szCs w:val="21"/>
-          <w:lang w:eastAsia="en-AI"/>
-          <w14:ligatures w14:val="none"/>
-        </w:rPr>
-        <w:t xml:space="preserve"> loads environmental variables from .env file</w:t>
+        <w:t>: loads environmental variables from .env file</w:t>
       </w:r>
     </w:p>
     <w:p>
@@ -12026,7 +9763,6 @@
           <w14:ligatures w14:val="none"/>
         </w:rPr>
       </w:pPr>
-      <w:proofErr w:type="spellStart"/>
       <w:r>
         <w:rPr>
           <w:rFonts w:ascii="Courier New" w:eastAsia="Times New Roman" w:hAnsi="Courier New" w:cs="Courier New"/>
@@ -12038,7 +9774,6 @@
         </w:rPr>
         <w:t>time_utils</w:t>
       </w:r>
-      <w:proofErr w:type="spellEnd"/>
       <w:r>
         <w:rPr>
           <w:rFonts w:ascii="Segoe UI" w:eastAsia="Times New Roman" w:hAnsi="Segoe UI" w:cs="Segoe UI"/>
@@ -12067,7 +9802,6 @@
           <w14:ligatures w14:val="none"/>
         </w:rPr>
       </w:pPr>
-      <w:proofErr w:type="spellStart"/>
       <w:r>
         <w:rPr>
           <w:rFonts w:ascii="Courier New" w:eastAsia="Times New Roman" w:hAnsi="Courier New" w:cs="Courier New"/>
@@ -12079,7 +9813,6 @@
         </w:rPr>
         <w:t>comm_utils</w:t>
       </w:r>
-      <w:proofErr w:type="spellEnd"/>
       <w:r>
         <w:rPr>
           <w:rFonts w:ascii="Segoe UI" w:eastAsia="Times New Roman" w:hAnsi="Segoe UI" w:cs="Segoe UI"/>
@@ -12089,31 +9822,7 @@
           <w:lang w:eastAsia="en-AI"/>
           <w14:ligatures w14:val="none"/>
         </w:rPr>
-        <w:t xml:space="preserve">: implements the communication protocol between our TCP sockets (a message is sent in two parts: The first part is of fixed length and contains information about the length of the actual message and then the actual </w:t>
-      </w:r>
-      <w:proofErr w:type="spellStart"/>
-      <w:r>
-        <w:rPr>
-          <w:rFonts w:ascii="Segoe UI" w:eastAsia="Times New Roman" w:hAnsi="Segoe UI" w:cs="Segoe UI"/>
-          <w:kern w:val="0"/>
-          <w:sz w:val="21"/>
-          <w:szCs w:val="21"/>
-          <w:lang w:eastAsia="en-AI"/>
-          <w14:ligatures w14:val="none"/>
-        </w:rPr>
-        <w:t>mesasge</w:t>
-      </w:r>
-      <w:proofErr w:type="spellEnd"/>
-      <w:r>
-        <w:rPr>
-          <w:rFonts w:ascii="Segoe UI" w:eastAsia="Times New Roman" w:hAnsi="Segoe UI" w:cs="Segoe UI"/>
-          <w:kern w:val="0"/>
-          <w:sz w:val="21"/>
-          <w:szCs w:val="21"/>
-          <w:lang w:eastAsia="en-AI"/>
-          <w14:ligatures w14:val="none"/>
-        </w:rPr>
-        <w:t xml:space="preserve"> is sent)</w:t>
+        <w:t>: implements the communication protocol between our TCP sockets (a message is sent in two parts: The first part is of fixed length and contains information about the length of the actual message and then the actual mesasge is sent)</w:t>
       </w:r>
     </w:p>
     <w:p>
@@ -12132,31 +9841,17 @@
           <w14:ligatures w14:val="none"/>
         </w:rPr>
       </w:pPr>
-      <w:proofErr w:type="spellStart"/>
-      <w:r>
-        <w:rPr>
-          <w:rFonts w:ascii="Courier New" w:eastAsia="Times New Roman" w:hAnsi="Courier New" w:cs="Courier New"/>
-          <w:kern w:val="0"/>
-          <w:sz w:val="21"/>
-          <w:szCs w:val="21"/>
-          <w:lang w:eastAsia="en-AI"/>
-          <w14:ligatures w14:val="none"/>
-        </w:rPr>
-        <w:t>memory_</w:t>
-      </w:r>
-      <w:proofErr w:type="gramStart"/>
-      <w:r>
-        <w:rPr>
-          <w:rFonts w:ascii="Courier New" w:eastAsia="Times New Roman" w:hAnsi="Courier New" w:cs="Courier New"/>
-          <w:kern w:val="0"/>
-          <w:sz w:val="21"/>
-          <w:szCs w:val="21"/>
-          <w:lang w:eastAsia="en-AI"/>
-          <w14:ligatures w14:val="none"/>
-        </w:rPr>
-        <w:t>primitives</w:t>
-      </w:r>
-      <w:proofErr w:type="spellEnd"/>
+      <w:r>
+        <w:rPr>
+          <w:rFonts w:ascii="Courier New" w:eastAsia="Times New Roman" w:hAnsi="Courier New" w:cs="Courier New"/>
+          <w:kern w:val="0"/>
+          <w:sz w:val="21"/>
+          <w:szCs w:val="21"/>
+          <w:lang w:eastAsia="en-AI"/>
+          <w14:ligatures w14:val="none"/>
+        </w:rPr>
+        <w:t>memory_primitives</w:t>
+      </w:r>
       <w:r>
         <w:rPr>
           <w:rFonts w:ascii="Segoe UI" w:eastAsia="Times New Roman" w:hAnsi="Segoe UI" w:cs="Segoe UI"/>
@@ -12166,9 +9861,19 @@
           <w:lang w:eastAsia="en-AI"/>
           <w14:ligatures w14:val="none"/>
         </w:rPr>
-        <w:t>:</w:t>
-      </w:r>
-      <w:proofErr w:type="gramEnd"/>
+        <w:t>: contains </w:t>
+      </w:r>
+      <w:r>
+        <w:rPr>
+          <w:rFonts w:ascii="Courier New" w:eastAsia="Times New Roman" w:hAnsi="Courier New" w:cs="Courier New"/>
+          <w:kern w:val="0"/>
+          <w:sz w:val="21"/>
+          <w:szCs w:val="21"/>
+          <w:lang w:eastAsia="en-AI"/>
+          <w14:ligatures w14:val="none"/>
+        </w:rPr>
+        <w:t>memory items</w:t>
+      </w:r>
       <w:r>
         <w:rPr>
           <w:rFonts w:ascii="Segoe UI" w:eastAsia="Times New Roman" w:hAnsi="Segoe UI" w:cs="Segoe UI"/>
@@ -12178,18 +9883,18 @@
           <w:lang w:eastAsia="en-AI"/>
           <w14:ligatures w14:val="none"/>
         </w:rPr>
-        <w:t xml:space="preserve"> contains </w:t>
-      </w:r>
-      <w:r>
-        <w:rPr>
-          <w:rFonts w:ascii="Courier New" w:eastAsia="Times New Roman" w:hAnsi="Courier New" w:cs="Courier New"/>
-          <w:kern w:val="0"/>
-          <w:sz w:val="21"/>
-          <w:szCs w:val="21"/>
-          <w:lang w:eastAsia="en-AI"/>
-          <w14:ligatures w14:val="none"/>
-        </w:rPr>
-        <w:t>memory items</w:t>
+        <w:t> and </w:t>
+      </w:r>
+      <w:r>
+        <w:rPr>
+          <w:rFonts w:ascii="Courier New" w:eastAsia="Times New Roman" w:hAnsi="Courier New" w:cs="Courier New"/>
+          <w:kern w:val="0"/>
+          <w:sz w:val="21"/>
+          <w:szCs w:val="21"/>
+          <w:lang w:eastAsia="en-AI"/>
+          <w14:ligatures w14:val="none"/>
+        </w:rPr>
+        <w:t>lock items</w:t>
       </w:r>
       <w:r>
         <w:rPr>
@@ -12200,31 +9905,8 @@
           <w:lang w:eastAsia="en-AI"/>
           <w14:ligatures w14:val="none"/>
         </w:rPr>
-        <w:t> and </w:t>
-      </w:r>
-      <w:r>
-        <w:rPr>
-          <w:rFonts w:ascii="Courier New" w:eastAsia="Times New Roman" w:hAnsi="Courier New" w:cs="Courier New"/>
-          <w:kern w:val="0"/>
-          <w:sz w:val="21"/>
-          <w:szCs w:val="21"/>
-          <w:lang w:eastAsia="en-AI"/>
-          <w14:ligatures w14:val="none"/>
-        </w:rPr>
-        <w:t>lock items</w:t>
-      </w:r>
-      <w:r>
-        <w:rPr>
-          <w:rFonts w:ascii="Segoe UI" w:eastAsia="Times New Roman" w:hAnsi="Segoe UI" w:cs="Segoe UI"/>
-          <w:kern w:val="0"/>
-          <w:sz w:val="21"/>
-          <w:szCs w:val="21"/>
-          <w:lang w:eastAsia="en-AI"/>
-          <w14:ligatures w14:val="none"/>
-        </w:rPr>
         <w:t> which are used by </w:t>
       </w:r>
-      <w:proofErr w:type="spellStart"/>
       <w:r>
         <w:rPr>
           <w:rFonts w:ascii="Courier New" w:eastAsia="Times New Roman" w:hAnsi="Courier New" w:cs="Courier New"/>
@@ -12236,7 +9918,6 @@
         </w:rPr>
         <w:t>memory_manager</w:t>
       </w:r>
-      <w:proofErr w:type="spellEnd"/>
       <w:r>
         <w:rPr>
           <w:rFonts w:ascii="Segoe UI" w:eastAsia="Times New Roman" w:hAnsi="Segoe UI" w:cs="Segoe UI"/>
@@ -12287,31 +9968,17 @@
           <w14:ligatures w14:val="none"/>
         </w:rPr>
       </w:pPr>
-      <w:proofErr w:type="spellStart"/>
-      <w:r>
-        <w:rPr>
-          <w:rFonts w:ascii="Courier New" w:eastAsia="Times New Roman" w:hAnsi="Courier New" w:cs="Courier New"/>
-          <w:kern w:val="0"/>
-          <w:sz w:val="21"/>
-          <w:szCs w:val="21"/>
-          <w:lang w:eastAsia="en-AI"/>
-          <w14:ligatures w14:val="none"/>
-        </w:rPr>
-        <w:t>memory_</w:t>
-      </w:r>
-      <w:proofErr w:type="gramStart"/>
-      <w:r>
-        <w:rPr>
-          <w:rFonts w:ascii="Courier New" w:eastAsia="Times New Roman" w:hAnsi="Courier New" w:cs="Courier New"/>
-          <w:kern w:val="0"/>
-          <w:sz w:val="21"/>
-          <w:szCs w:val="21"/>
-          <w:lang w:eastAsia="en-AI"/>
-          <w14:ligatures w14:val="none"/>
-        </w:rPr>
-        <w:t>manager</w:t>
-      </w:r>
-      <w:proofErr w:type="spellEnd"/>
+      <w:r>
+        <w:rPr>
+          <w:rFonts w:ascii="Courier New" w:eastAsia="Times New Roman" w:hAnsi="Courier New" w:cs="Courier New"/>
+          <w:kern w:val="0"/>
+          <w:sz w:val="21"/>
+          <w:szCs w:val="21"/>
+          <w:lang w:eastAsia="en-AI"/>
+          <w14:ligatures w14:val="none"/>
+        </w:rPr>
+        <w:t>memory_manager</w:t>
+      </w:r>
       <w:r>
         <w:rPr>
           <w:rFonts w:ascii="Segoe UI" w:eastAsia="Times New Roman" w:hAnsi="Segoe UI" w:cs="Segoe UI"/>
@@ -12321,19 +9988,7 @@
           <w:lang w:eastAsia="en-AI"/>
           <w14:ligatures w14:val="none"/>
         </w:rPr>
-        <w:t>:</w:t>
-      </w:r>
-      <w:proofErr w:type="gramEnd"/>
-      <w:r>
-        <w:rPr>
-          <w:rFonts w:ascii="Segoe UI" w:eastAsia="Times New Roman" w:hAnsi="Segoe UI" w:cs="Segoe UI"/>
-          <w:kern w:val="0"/>
-          <w:sz w:val="21"/>
-          <w:szCs w:val="21"/>
-          <w:lang w:eastAsia="en-AI"/>
-          <w14:ligatures w14:val="none"/>
-        </w:rPr>
-        <w:t xml:space="preserve"> handles the main memory accesses to a Node's memory addresses.</w:t>
+        <w:t>: handles the main memory accesses to a Node's memory addresses.</w:t>
       </w:r>
     </w:p>
     <w:p>
@@ -12439,55 +10094,7 @@
           <w:lang w:eastAsia="en-AI"/>
           <w14:ligatures w14:val="none"/>
         </w:rPr>
-        <w:t>_</w:t>
-      </w:r>
-      <w:proofErr w:type="spellStart"/>
-      <w:r>
-        <w:rPr>
-          <w:rFonts w:ascii="Courier New" w:eastAsia="Times New Roman" w:hAnsi="Courier New" w:cs="Courier New"/>
-          <w:kern w:val="0"/>
-          <w:sz w:val="21"/>
-          <w:szCs w:val="21"/>
-          <w:lang w:eastAsia="en-AI"/>
-          <w14:ligatures w14:val="none"/>
-        </w:rPr>
-        <w:t>get_from_</w:t>
-      </w:r>
-      <w:proofErr w:type="gramStart"/>
-      <w:r>
-        <w:rPr>
-          <w:rFonts w:ascii="Courier New" w:eastAsia="Times New Roman" w:hAnsi="Courier New" w:cs="Courier New"/>
-          <w:kern w:val="0"/>
-          <w:sz w:val="21"/>
-          <w:szCs w:val="21"/>
-          <w:lang w:eastAsia="en-AI"/>
-          <w14:ligatures w14:val="none"/>
-        </w:rPr>
-        <w:t>remote</w:t>
-      </w:r>
-      <w:proofErr w:type="spellEnd"/>
-      <w:r>
-        <w:rPr>
-          <w:rFonts w:ascii="Courier New" w:eastAsia="Times New Roman" w:hAnsi="Courier New" w:cs="Courier New"/>
-          <w:kern w:val="0"/>
-          <w:sz w:val="21"/>
-          <w:szCs w:val="21"/>
-          <w:lang w:eastAsia="en-AI"/>
-          <w14:ligatures w14:val="none"/>
-        </w:rPr>
-        <w:t>(</w:t>
-      </w:r>
-      <w:proofErr w:type="gramEnd"/>
-      <w:r>
-        <w:rPr>
-          <w:rFonts w:ascii="Courier New" w:eastAsia="Times New Roman" w:hAnsi="Courier New" w:cs="Courier New"/>
-          <w:kern w:val="0"/>
-          <w:sz w:val="21"/>
-          <w:szCs w:val="21"/>
-          <w:lang w:eastAsia="en-AI"/>
-          <w14:ligatures w14:val="none"/>
-        </w:rPr>
-        <w:t>)</w:t>
+        <w:t>_get_from_remote()</w:t>
       </w:r>
       <w:r>
         <w:rPr>
@@ -12517,31 +10124,17 @@
           <w14:ligatures w14:val="none"/>
         </w:rPr>
       </w:pPr>
-      <w:proofErr w:type="spellStart"/>
-      <w:r>
-        <w:rPr>
-          <w:rFonts w:ascii="Courier New" w:eastAsia="Times New Roman" w:hAnsi="Courier New" w:cs="Courier New"/>
-          <w:kern w:val="0"/>
-          <w:sz w:val="21"/>
-          <w:szCs w:val="21"/>
-          <w:lang w:eastAsia="en-AI"/>
-          <w14:ligatures w14:val="none"/>
-        </w:rPr>
-        <w:t>client_</w:t>
-      </w:r>
-      <w:proofErr w:type="gramStart"/>
-      <w:r>
-        <w:rPr>
-          <w:rFonts w:ascii="Courier New" w:eastAsia="Times New Roman" w:hAnsi="Courier New" w:cs="Courier New"/>
-          <w:kern w:val="0"/>
-          <w:sz w:val="21"/>
-          <w:szCs w:val="21"/>
-          <w:lang w:eastAsia="en-AI"/>
-          <w14:ligatures w14:val="none"/>
-        </w:rPr>
-        <w:t>logic</w:t>
-      </w:r>
-      <w:proofErr w:type="spellEnd"/>
+      <w:r>
+        <w:rPr>
+          <w:rFonts w:ascii="Courier New" w:eastAsia="Times New Roman" w:hAnsi="Courier New" w:cs="Courier New"/>
+          <w:kern w:val="0"/>
+          <w:sz w:val="21"/>
+          <w:szCs w:val="21"/>
+          <w:lang w:eastAsia="en-AI"/>
+          <w14:ligatures w14:val="none"/>
+        </w:rPr>
+        <w:t>client_logic</w:t>
+      </w:r>
       <w:r>
         <w:rPr>
           <w:rFonts w:ascii="Segoe UI" w:eastAsia="Times New Roman" w:hAnsi="Segoe UI" w:cs="Segoe UI"/>
@@ -12551,19 +10144,7 @@
           <w:lang w:eastAsia="en-AI"/>
           <w14:ligatures w14:val="none"/>
         </w:rPr>
-        <w:t>:</w:t>
-      </w:r>
-      <w:proofErr w:type="gramEnd"/>
-      <w:r>
-        <w:rPr>
-          <w:rFonts w:ascii="Segoe UI" w:eastAsia="Times New Roman" w:hAnsi="Segoe UI" w:cs="Segoe UI"/>
-          <w:kern w:val="0"/>
-          <w:sz w:val="21"/>
-          <w:szCs w:val="21"/>
-          <w:lang w:eastAsia="en-AI"/>
-          <w14:ligatures w14:val="none"/>
-        </w:rPr>
-        <w:t xml:space="preserve"> wraps the requests that a client may send to a server in a more user friendly way</w:t>
+        <w:t>: wraps the requests that a client may send to a server in a more user friendly way</w:t>
       </w:r>
     </w:p>
     <w:p>
@@ -12582,31 +10163,17 @@
           <w14:ligatures w14:val="none"/>
         </w:rPr>
       </w:pPr>
-      <w:proofErr w:type="spellStart"/>
-      <w:r>
-        <w:rPr>
-          <w:rFonts w:ascii="Courier New" w:eastAsia="Times New Roman" w:hAnsi="Courier New" w:cs="Courier New"/>
-          <w:kern w:val="0"/>
-          <w:sz w:val="21"/>
-          <w:szCs w:val="21"/>
-          <w:lang w:eastAsia="en-AI"/>
-          <w14:ligatures w14:val="none"/>
-        </w:rPr>
-        <w:t>client_</w:t>
-      </w:r>
-      <w:proofErr w:type="gramStart"/>
-      <w:r>
-        <w:rPr>
-          <w:rFonts w:ascii="Courier New" w:eastAsia="Times New Roman" w:hAnsi="Courier New" w:cs="Courier New"/>
-          <w:kern w:val="0"/>
-          <w:sz w:val="21"/>
-          <w:szCs w:val="21"/>
-          <w:lang w:eastAsia="en-AI"/>
-          <w14:ligatures w14:val="none"/>
-        </w:rPr>
-        <w:t>wrapper</w:t>
-      </w:r>
-      <w:proofErr w:type="spellEnd"/>
+      <w:r>
+        <w:rPr>
+          <w:rFonts w:ascii="Courier New" w:eastAsia="Times New Roman" w:hAnsi="Courier New" w:cs="Courier New"/>
+          <w:kern w:val="0"/>
+          <w:sz w:val="21"/>
+          <w:szCs w:val="21"/>
+          <w:lang w:eastAsia="en-AI"/>
+          <w14:ligatures w14:val="none"/>
+        </w:rPr>
+        <w:t>client_wrapper</w:t>
+      </w:r>
       <w:r>
         <w:rPr>
           <w:rFonts w:ascii="Segoe UI" w:eastAsia="Times New Roman" w:hAnsi="Segoe UI" w:cs="Segoe UI"/>
@@ -12616,21 +10183,8 @@
           <w:lang w:eastAsia="en-AI"/>
           <w14:ligatures w14:val="none"/>
         </w:rPr>
-        <w:t>:</w:t>
-      </w:r>
-      <w:proofErr w:type="gramEnd"/>
-      <w:r>
-        <w:rPr>
-          <w:rFonts w:ascii="Segoe UI" w:eastAsia="Times New Roman" w:hAnsi="Segoe UI" w:cs="Segoe UI"/>
-          <w:kern w:val="0"/>
-          <w:sz w:val="21"/>
-          <w:szCs w:val="21"/>
-          <w:lang w:eastAsia="en-AI"/>
-          <w14:ligatures w14:val="none"/>
-        </w:rPr>
-        <w:t xml:space="preserve"> allows one to wrap a Python class around either a Python </w:t>
-      </w:r>
-      <w:proofErr w:type="spellStart"/>
+        <w:t>: allows one to wrap a Python class around either a Python </w:t>
+      </w:r>
       <w:r>
         <w:rPr>
           <w:rFonts w:ascii="Courier New" w:eastAsia="Times New Roman" w:hAnsi="Courier New" w:cs="Courier New"/>
@@ -12642,7 +10196,6 @@
         </w:rPr>
         <w:t>client_logic</w:t>
       </w:r>
-      <w:proofErr w:type="spellEnd"/>
       <w:r>
         <w:rPr>
           <w:rFonts w:ascii="Segoe UI" w:eastAsia="Times New Roman" w:hAnsi="Segoe UI" w:cs="Segoe UI"/>
@@ -12771,7 +10324,6 @@
           <w14:ligatures w14:val="none"/>
         </w:rPr>
       </w:pPr>
-      <w:proofErr w:type="spellStart"/>
       <w:r>
         <w:rPr>
           <w:rFonts w:ascii="Courier New" w:eastAsia="Times New Roman" w:hAnsi="Courier New" w:cs="Courier New"/>
@@ -12783,7 +10335,6 @@
         </w:rPr>
         <w:t>ClientApp</w:t>
       </w:r>
-      <w:proofErr w:type="spellEnd"/>
       <w:r>
         <w:rPr>
           <w:rFonts w:ascii="Segoe UI" w:eastAsia="Times New Roman" w:hAnsi="Segoe UI" w:cs="Segoe UI"/>
@@ -12834,7 +10385,6 @@
           <w14:ligatures w14:val="none"/>
         </w:rPr>
       </w:pPr>
-      <w:proofErr w:type="spellStart"/>
       <w:r>
         <w:rPr>
           <w:rFonts w:ascii="Courier New" w:eastAsia="Times New Roman" w:hAnsi="Courier New" w:cs="Courier New"/>
@@ -12846,7 +10396,6 @@
         </w:rPr>
         <w:t>ServerApp</w:t>
       </w:r>
-      <w:proofErr w:type="spellEnd"/>
       <w:r>
         <w:rPr>
           <w:rFonts w:ascii="Segoe UI" w:eastAsia="Times New Roman" w:hAnsi="Segoe UI" w:cs="Segoe UI"/>
@@ -13706,44 +11255,7 @@
           <w:lang w:eastAsia="en-AI"/>
           <w14:ligatures w14:val="none"/>
         </w:rPr>
-        <w:t>/</w:t>
-      </w:r>
-      <w:proofErr w:type="spellStart"/>
-      <w:proofErr w:type="gramStart"/>
-      <w:r>
-        <w:rPr>
-          <w:rFonts w:ascii="Courier New" w:eastAsia="Times New Roman" w:hAnsi="Courier New" w:cs="Courier New"/>
-          <w:kern w:val="0"/>
-          <w:sz w:val="21"/>
-          <w:szCs w:val="21"/>
-          <w:lang w:eastAsia="en-AI"/>
-          <w14:ligatures w14:val="none"/>
-        </w:rPr>
-        <w:t>python</w:t>
-      </w:r>
-      <w:proofErr w:type="gramEnd"/>
-      <w:r>
-        <w:rPr>
-          <w:rFonts w:ascii="Courier New" w:eastAsia="Times New Roman" w:hAnsi="Courier New" w:cs="Courier New"/>
-          <w:kern w:val="0"/>
-          <w:sz w:val="21"/>
-          <w:szCs w:val="21"/>
-          <w:lang w:eastAsia="en-AI"/>
-          <w14:ligatures w14:val="none"/>
-        </w:rPr>
-        <w:t>_code</w:t>
-      </w:r>
-      <w:proofErr w:type="spellEnd"/>
-      <w:r>
-        <w:rPr>
-          <w:rFonts w:ascii="Courier New" w:eastAsia="Times New Roman" w:hAnsi="Courier New" w:cs="Courier New"/>
-          <w:kern w:val="0"/>
-          <w:sz w:val="21"/>
-          <w:szCs w:val="21"/>
-          <w:lang w:eastAsia="en-AI"/>
-          <w14:ligatures w14:val="none"/>
-        </w:rPr>
-        <w:t>$ python3 server.py -h</w:t>
+        <w:t>/python_code$ python3 server.py -h</w:t>
       </w:r>
     </w:p>
     <w:p>
@@ -13785,21 +11297,8 @@
           <w:lang w:eastAsia="en-AI"/>
           <w14:ligatures w14:val="none"/>
         </w:rPr>
-        <w:t xml:space="preserve">usage: server.py [-h] -server </w:t>
-      </w:r>
-      <w:proofErr w:type="spellStart"/>
-      <w:r>
-        <w:rPr>
-          <w:rFonts w:ascii="Courier New" w:eastAsia="Times New Roman" w:hAnsi="Courier New" w:cs="Courier New"/>
-          <w:kern w:val="0"/>
-          <w:sz w:val="21"/>
-          <w:szCs w:val="21"/>
-          <w:lang w:eastAsia="en-AI"/>
-          <w14:ligatures w14:val="none"/>
-        </w:rPr>
-        <w:t>SERVER</w:t>
-      </w:r>
-      <w:proofErr w:type="spellEnd"/>
+        <w:t>usage: server.py [-h] -server SERVER</w:t>
+      </w:r>
     </w:p>
     <w:p>
       <w:pPr>
@@ -14028,44 +11527,7 @@
           <w:lang w:eastAsia="en-AI"/>
           <w14:ligatures w14:val="none"/>
         </w:rPr>
-        <w:t xml:space="preserve">  -server </w:t>
-      </w:r>
-      <w:proofErr w:type="spellStart"/>
-      <w:proofErr w:type="gramStart"/>
-      <w:r>
-        <w:rPr>
-          <w:rFonts w:ascii="Courier New" w:eastAsia="Times New Roman" w:hAnsi="Courier New" w:cs="Courier New"/>
-          <w:kern w:val="0"/>
-          <w:sz w:val="21"/>
-          <w:szCs w:val="21"/>
-          <w:lang w:eastAsia="en-AI"/>
-          <w14:ligatures w14:val="none"/>
-        </w:rPr>
-        <w:t>SERVER</w:t>
-      </w:r>
-      <w:proofErr w:type="spellEnd"/>
-      <w:r>
-        <w:rPr>
-          <w:rFonts w:ascii="Courier New" w:eastAsia="Times New Roman" w:hAnsi="Courier New" w:cs="Courier New"/>
-          <w:kern w:val="0"/>
-          <w:sz w:val="21"/>
-          <w:szCs w:val="21"/>
-          <w:lang w:eastAsia="en-AI"/>
-          <w14:ligatures w14:val="none"/>
-        </w:rPr>
-        <w:t xml:space="preserve">  The</w:t>
-      </w:r>
-      <w:proofErr w:type="gramEnd"/>
-      <w:r>
-        <w:rPr>
-          <w:rFonts w:ascii="Courier New" w:eastAsia="Times New Roman" w:hAnsi="Courier New" w:cs="Courier New"/>
-          <w:kern w:val="0"/>
-          <w:sz w:val="21"/>
-          <w:szCs w:val="21"/>
-          <w:lang w:eastAsia="en-AI"/>
-          <w14:ligatures w14:val="none"/>
-        </w:rPr>
-        <w:t xml:space="preserve"> index of the server in the list of servers</w:t>
+        <w:t xml:space="preserve">  -server SERVER  The index of the server in the list of servers</w:t>
       </w:r>
     </w:p>
     <w:p>
@@ -14107,44 +11569,7 @@
           <w:lang w:eastAsia="en-AI"/>
           <w14:ligatures w14:val="none"/>
         </w:rPr>
-        <w:t>/</w:t>
-      </w:r>
-      <w:proofErr w:type="spellStart"/>
-      <w:proofErr w:type="gramStart"/>
-      <w:r>
-        <w:rPr>
-          <w:rFonts w:ascii="Courier New" w:eastAsia="Times New Roman" w:hAnsi="Courier New" w:cs="Courier New"/>
-          <w:kern w:val="0"/>
-          <w:sz w:val="21"/>
-          <w:szCs w:val="21"/>
-          <w:lang w:eastAsia="en-AI"/>
-          <w14:ligatures w14:val="none"/>
-        </w:rPr>
-        <w:t>python</w:t>
-      </w:r>
-      <w:proofErr w:type="gramEnd"/>
-      <w:r>
-        <w:rPr>
-          <w:rFonts w:ascii="Courier New" w:eastAsia="Times New Roman" w:hAnsi="Courier New" w:cs="Courier New"/>
-          <w:kern w:val="0"/>
-          <w:sz w:val="21"/>
-          <w:szCs w:val="21"/>
-          <w:lang w:eastAsia="en-AI"/>
-          <w14:ligatures w14:val="none"/>
-        </w:rPr>
-        <w:t>_code</w:t>
-      </w:r>
-      <w:proofErr w:type="spellEnd"/>
-      <w:r>
-        <w:rPr>
-          <w:rFonts w:ascii="Courier New" w:eastAsia="Times New Roman" w:hAnsi="Courier New" w:cs="Courier New"/>
-          <w:kern w:val="0"/>
-          <w:sz w:val="21"/>
-          <w:szCs w:val="21"/>
-          <w:lang w:eastAsia="en-AI"/>
-          <w14:ligatures w14:val="none"/>
-        </w:rPr>
-        <w:t>$ python3 client.py -h</w:t>
+        <w:t>/python_code$ python3 client.py -h</w:t>
       </w:r>
     </w:p>
     <w:p>
@@ -14416,44 +11841,7 @@
           <w:lang w:eastAsia="en-AI"/>
           <w14:ligatures w14:val="none"/>
         </w:rPr>
-        <w:t xml:space="preserve">  -server </w:t>
-      </w:r>
-      <w:proofErr w:type="spellStart"/>
-      <w:proofErr w:type="gramStart"/>
-      <w:r>
-        <w:rPr>
-          <w:rFonts w:ascii="Courier New" w:eastAsia="Times New Roman" w:hAnsi="Courier New" w:cs="Courier New"/>
-          <w:kern w:val="0"/>
-          <w:sz w:val="21"/>
-          <w:szCs w:val="21"/>
-          <w:lang w:eastAsia="en-AI"/>
-          <w14:ligatures w14:val="none"/>
-        </w:rPr>
-        <w:t>SERVER</w:t>
-      </w:r>
-      <w:proofErr w:type="spellEnd"/>
-      <w:r>
-        <w:rPr>
-          <w:rFonts w:ascii="Courier New" w:eastAsia="Times New Roman" w:hAnsi="Courier New" w:cs="Courier New"/>
-          <w:kern w:val="0"/>
-          <w:sz w:val="21"/>
-          <w:szCs w:val="21"/>
-          <w:lang w:eastAsia="en-AI"/>
-          <w14:ligatures w14:val="none"/>
-        </w:rPr>
-        <w:t xml:space="preserve">  The</w:t>
-      </w:r>
-      <w:proofErr w:type="gramEnd"/>
-      <w:r>
-        <w:rPr>
-          <w:rFonts w:ascii="Courier New" w:eastAsia="Times New Roman" w:hAnsi="Courier New" w:cs="Courier New"/>
-          <w:kern w:val="0"/>
-          <w:sz w:val="21"/>
-          <w:szCs w:val="21"/>
-          <w:lang w:eastAsia="en-AI"/>
-          <w14:ligatures w14:val="none"/>
-        </w:rPr>
-        <w:t xml:space="preserve"> index of the server in the list of servers, if this</w:t>
+        <w:t xml:space="preserve">  -server SERVER  The index of the server in the list of servers, if this</w:t>
       </w:r>
     </w:p>
     <w:p>
@@ -14561,79 +11949,7 @@
           <w:lang w:eastAsia="en-AI"/>
           <w14:ligatures w14:val="none"/>
         </w:rPr>
-        <w:t>/EDCS/</w:t>
-      </w:r>
-      <w:proofErr w:type="spellStart"/>
-      <w:r>
-        <w:rPr>
-          <w:rFonts w:ascii="Courier New" w:eastAsia="Times New Roman" w:hAnsi="Courier New" w:cs="Courier New"/>
-          <w:kern w:val="0"/>
-          <w:sz w:val="21"/>
-          <w:szCs w:val="21"/>
-          <w:lang w:eastAsia="en-AI"/>
-          <w14:ligatures w14:val="none"/>
-        </w:rPr>
-        <w:t>java_code</w:t>
-      </w:r>
-      <w:proofErr w:type="spellEnd"/>
-      <w:r>
-        <w:rPr>
-          <w:rFonts w:ascii="Courier New" w:eastAsia="Times New Roman" w:hAnsi="Courier New" w:cs="Courier New"/>
-          <w:kern w:val="0"/>
-          <w:sz w:val="21"/>
-          <w:szCs w:val="21"/>
-          <w:lang w:eastAsia="en-AI"/>
-          <w14:ligatures w14:val="none"/>
-        </w:rPr>
-        <w:t>/</w:t>
-      </w:r>
-      <w:proofErr w:type="spellStart"/>
-      <w:r>
-        <w:rPr>
-          <w:rFonts w:ascii="Courier New" w:eastAsia="Times New Roman" w:hAnsi="Courier New" w:cs="Courier New"/>
-          <w:kern w:val="0"/>
-          <w:sz w:val="21"/>
-          <w:szCs w:val="21"/>
-          <w:lang w:eastAsia="en-AI"/>
-          <w14:ligatures w14:val="none"/>
-        </w:rPr>
-        <w:t>edcs</w:t>
-      </w:r>
-      <w:proofErr w:type="spellEnd"/>
-      <w:r>
-        <w:rPr>
-          <w:rFonts w:ascii="Courier New" w:eastAsia="Times New Roman" w:hAnsi="Courier New" w:cs="Courier New"/>
-          <w:kern w:val="0"/>
-          <w:sz w:val="21"/>
-          <w:szCs w:val="21"/>
-          <w:lang w:eastAsia="en-AI"/>
-          <w14:ligatures w14:val="none"/>
-        </w:rPr>
-        <w:t>/out/artifacts/</w:t>
-      </w:r>
-      <w:proofErr w:type="spellStart"/>
-      <w:r>
-        <w:rPr>
-          <w:rFonts w:ascii="Courier New" w:eastAsia="Times New Roman" w:hAnsi="Courier New" w:cs="Courier New"/>
-          <w:kern w:val="0"/>
-          <w:sz w:val="21"/>
-          <w:szCs w:val="21"/>
-          <w:lang w:eastAsia="en-AI"/>
-          <w14:ligatures w14:val="none"/>
-        </w:rPr>
-        <w:t>server_app_jar</w:t>
-      </w:r>
-      <w:proofErr w:type="spellEnd"/>
-      <w:r>
-        <w:rPr>
-          <w:rFonts w:ascii="Courier New" w:eastAsia="Times New Roman" w:hAnsi="Courier New" w:cs="Courier New"/>
-          <w:kern w:val="0"/>
-          <w:sz w:val="21"/>
-          <w:szCs w:val="21"/>
-          <w:lang w:eastAsia="en-AI"/>
-          <w14:ligatures w14:val="none"/>
-        </w:rPr>
-        <w:t>$ java -jar server-app.jar -h</w:t>
+        <w:t>/EDCS/java_code/edcs/out/artifacts/server_app_jar$ java -jar server-app.jar -h</w:t>
       </w:r>
     </w:p>
     <w:p>
@@ -14874,79 +12190,7 @@
           <w:lang w:eastAsia="en-AI"/>
           <w14:ligatures w14:val="none"/>
         </w:rPr>
-        <w:t>/EDCS/</w:t>
-      </w:r>
-      <w:proofErr w:type="spellStart"/>
-      <w:r>
-        <w:rPr>
-          <w:rFonts w:ascii="Courier New" w:eastAsia="Times New Roman" w:hAnsi="Courier New" w:cs="Courier New"/>
-          <w:kern w:val="0"/>
-          <w:sz w:val="21"/>
-          <w:szCs w:val="21"/>
-          <w:lang w:eastAsia="en-AI"/>
-          <w14:ligatures w14:val="none"/>
-        </w:rPr>
-        <w:t>java_code</w:t>
-      </w:r>
-      <w:proofErr w:type="spellEnd"/>
-      <w:r>
-        <w:rPr>
-          <w:rFonts w:ascii="Courier New" w:eastAsia="Times New Roman" w:hAnsi="Courier New" w:cs="Courier New"/>
-          <w:kern w:val="0"/>
-          <w:sz w:val="21"/>
-          <w:szCs w:val="21"/>
-          <w:lang w:eastAsia="en-AI"/>
-          <w14:ligatures w14:val="none"/>
-        </w:rPr>
-        <w:t>/</w:t>
-      </w:r>
-      <w:proofErr w:type="spellStart"/>
-      <w:r>
-        <w:rPr>
-          <w:rFonts w:ascii="Courier New" w:eastAsia="Times New Roman" w:hAnsi="Courier New" w:cs="Courier New"/>
-          <w:kern w:val="0"/>
-          <w:sz w:val="21"/>
-          <w:szCs w:val="21"/>
-          <w:lang w:eastAsia="en-AI"/>
-          <w14:ligatures w14:val="none"/>
-        </w:rPr>
-        <w:t>edcs</w:t>
-      </w:r>
-      <w:proofErr w:type="spellEnd"/>
-      <w:r>
-        <w:rPr>
-          <w:rFonts w:ascii="Courier New" w:eastAsia="Times New Roman" w:hAnsi="Courier New" w:cs="Courier New"/>
-          <w:kern w:val="0"/>
-          <w:sz w:val="21"/>
-          <w:szCs w:val="21"/>
-          <w:lang w:eastAsia="en-AI"/>
-          <w14:ligatures w14:val="none"/>
-        </w:rPr>
-        <w:t>/out/artifacts/</w:t>
-      </w:r>
-      <w:proofErr w:type="spellStart"/>
-      <w:r>
-        <w:rPr>
-          <w:rFonts w:ascii="Courier New" w:eastAsia="Times New Roman" w:hAnsi="Courier New" w:cs="Courier New"/>
-          <w:kern w:val="0"/>
-          <w:sz w:val="21"/>
-          <w:szCs w:val="21"/>
-          <w:lang w:eastAsia="en-AI"/>
-          <w14:ligatures w14:val="none"/>
-        </w:rPr>
-        <w:t>client_app_jar</w:t>
-      </w:r>
-      <w:proofErr w:type="spellEnd"/>
-      <w:r>
-        <w:rPr>
-          <w:rFonts w:ascii="Courier New" w:eastAsia="Times New Roman" w:hAnsi="Courier New" w:cs="Courier New"/>
-          <w:kern w:val="0"/>
-          <w:sz w:val="21"/>
-          <w:szCs w:val="21"/>
-          <w:lang w:eastAsia="en-AI"/>
-          <w14:ligatures w14:val="none"/>
-        </w:rPr>
-        <w:t>$ java -jar client-app.jar -h</w:t>
+        <w:t>/EDCS/java_code/edcs/out/artifacts/client_app_jar$ java -jar client-app.jar -h</w:t>
       </w:r>
     </w:p>
     <w:p>
@@ -15169,55 +12413,7 @@
           <w:lang w:eastAsia="en-AI"/>
           <w14:ligatures w14:val="none"/>
         </w:rPr>
-        <w:t xml:space="preserve">In general, it is advised and expected that you have the Servers up and running before connecting clients to them. For example: the proposed deployment is one Windows Java Server, one Linux Java Server, one Linux Python Server and Python </w:t>
-      </w:r>
-      <w:proofErr w:type="spellStart"/>
-      <w:r>
-        <w:rPr>
-          <w:rFonts w:ascii="Segoe UI" w:eastAsia="Times New Roman" w:hAnsi="Segoe UI" w:cs="Segoe UI"/>
-          <w:kern w:val="0"/>
-          <w:sz w:val="21"/>
-          <w:szCs w:val="21"/>
-          <w:lang w:eastAsia="en-AI"/>
-          <w14:ligatures w14:val="none"/>
-        </w:rPr>
-        <w:t>cliens</w:t>
-      </w:r>
-      <w:proofErr w:type="spellEnd"/>
-      <w:r>
-        <w:rPr>
-          <w:rFonts w:ascii="Segoe UI" w:eastAsia="Times New Roman" w:hAnsi="Segoe UI" w:cs="Segoe UI"/>
-          <w:kern w:val="0"/>
-          <w:sz w:val="21"/>
-          <w:szCs w:val="21"/>
-          <w:lang w:eastAsia="en-AI"/>
-          <w14:ligatures w14:val="none"/>
-        </w:rPr>
-        <w:t xml:space="preserve"> running on the Windows machine. To properly deploy this </w:t>
-      </w:r>
-      <w:proofErr w:type="gramStart"/>
-      <w:r>
-        <w:rPr>
-          <w:rFonts w:ascii="Segoe UI" w:eastAsia="Times New Roman" w:hAnsi="Segoe UI" w:cs="Segoe UI"/>
-          <w:kern w:val="0"/>
-          <w:sz w:val="21"/>
-          <w:szCs w:val="21"/>
-          <w:lang w:eastAsia="en-AI"/>
-          <w14:ligatures w14:val="none"/>
-        </w:rPr>
-        <w:t>system</w:t>
-      </w:r>
-      <w:proofErr w:type="gramEnd"/>
-      <w:r>
-        <w:rPr>
-          <w:rFonts w:ascii="Segoe UI" w:eastAsia="Times New Roman" w:hAnsi="Segoe UI" w:cs="Segoe UI"/>
-          <w:kern w:val="0"/>
-          <w:sz w:val="21"/>
-          <w:szCs w:val="21"/>
-          <w:lang w:eastAsia="en-AI"/>
-          <w14:ligatures w14:val="none"/>
-        </w:rPr>
-        <w:t xml:space="preserve"> one would execute something like the following:</w:t>
+        <w:t>In general, it is advised and expected that you have the Servers up and running before connecting clients to them. For example: the proposed deployment is one Windows Java Server, one Linux Java Server, one Linux Python Server and Python cliens running on the Windows machine. To properly deploy this system one would execute something like the following:</w:t>
       </w:r>
     </w:p>
     <w:p>

</xml_diff>